<commit_message>
revisi nomro halaman cover bab
</commit_message>
<xml_diff>
--- a/aktualisasi/bab iii margin - Copy.docx
+++ b/aktualisasi/bab iii margin - Copy.docx
@@ -1529,7 +1529,7 @@
       <w:pPr>
         <w:pStyle w:val="Style1"/>
       </w:pPr>
-      <w:bookmarkStart w:id="0" w:name="_Toc208582317"/>
+      <w:bookmarkStart w:id="0" w:name="_Toc208909753"/>
       <w:r>
         <w:rPr>
           <w:rFonts w:eastAsia="Arial"/>
@@ -2652,7 +2652,7 @@
       <w:pPr>
         <w:pStyle w:val="Style1"/>
       </w:pPr>
-      <w:bookmarkStart w:id="1" w:name="_Toc208582318"/>
+      <w:bookmarkStart w:id="1" w:name="_Toc208909754"/>
       <w:r>
         <w:t>LEMBAR PEN</w:t>
       </w:r>
@@ -3225,7 +3225,7 @@
       <w:pPr>
         <w:pStyle w:val="Style1"/>
       </w:pPr>
-      <w:bookmarkStart w:id="2" w:name="_Toc208582319"/>
+      <w:bookmarkStart w:id="2" w:name="_Toc208909755"/>
       <w:r>
         <w:t>KATA PENGANTAR</w:t>
       </w:r>
@@ -3445,6 +3445,7 @@
         <w:t xml:space="preserve"> </w:t>
       </w:r>
       <w:proofErr w:type="spellStart"/>
+      <w:proofErr w:type="gramStart"/>
       <w:r>
         <w:rPr>
           <w:rFonts w:ascii="Arial" w:eastAsia="Calibri" w:hAnsi="Arial" w:cs="Arial"/>
@@ -3473,6 +3474,7 @@
         <w:t>s</w:t>
       </w:r>
       <w:proofErr w:type="spellEnd"/>
+      <w:proofErr w:type="gramEnd"/>
       <w:r>
         <w:rPr>
           <w:rFonts w:ascii="Arial" w:eastAsia="Calibri" w:hAnsi="Arial" w:cs="Arial"/>
@@ -3492,6 +3494,7 @@
         <w:t xml:space="preserve"> </w:t>
       </w:r>
       <w:proofErr w:type="spellStart"/>
+      <w:proofErr w:type="gramStart"/>
       <w:r>
         <w:rPr>
           <w:rFonts w:ascii="Arial" w:eastAsia="Calibri" w:hAnsi="Arial" w:cs="Arial"/>
@@ -3520,6 +3523,7 @@
         <w:t>u</w:t>
       </w:r>
       <w:proofErr w:type="spellEnd"/>
+      <w:proofErr w:type="gramEnd"/>
       <w:r>
         <w:rPr>
           <w:rFonts w:ascii="Arial" w:eastAsia="Calibri" w:hAnsi="Arial" w:cs="Arial"/>
@@ -3746,7 +3750,25 @@
           <w:sz w:val="24"/>
           <w:szCs w:val="24"/>
         </w:rPr>
-        <w:t>Letkol Adm Ismid Priatnadi Laga Lesmana, S.E., M.Han.</w:t>
+        <w:t xml:space="preserve">Letkol Adm Ismid Priatnadi Laga Lesmana, S.E., </w:t>
+      </w:r>
+      <w:proofErr w:type="gramStart"/>
+      <w:r>
+        <w:rPr>
+          <w:rFonts w:ascii="Arial" w:eastAsia="Calibri" w:hAnsi="Arial" w:cs="Arial"/>
+          <w:sz w:val="24"/>
+          <w:szCs w:val="24"/>
+        </w:rPr>
+        <w:t>M.Han</w:t>
+      </w:r>
+      <w:proofErr w:type="gramEnd"/>
+      <w:r>
+        <w:rPr>
+          <w:rFonts w:ascii="Arial" w:eastAsia="Calibri" w:hAnsi="Arial" w:cs="Arial"/>
+          <w:sz w:val="24"/>
+          <w:szCs w:val="24"/>
+        </w:rPr>
+        <w:t>.</w:t>
       </w:r>
     </w:p>
     <w:p>
@@ -5250,8 +5272,9 @@
           <w:szCs w:val="24"/>
           <w:lang w:val="fr-FR"/>
         </w:rPr>
-        <w:t>A.Md.</w:t>
-      </w:r>
+        <w:t>A.</w:t>
+      </w:r>
+      <w:proofErr w:type="gramStart"/>
       <w:r>
         <w:rPr>
           <w:rFonts w:ascii="Arial" w:eastAsia="Calibri" w:hAnsi="Arial" w:cs="Arial"/>
@@ -5259,9 +5282,19 @@
           <w:szCs w:val="24"/>
           <w:lang w:val="fr-FR"/>
         </w:rPr>
+        <w:t>Md.</w:t>
+      </w:r>
+      <w:r>
+        <w:rPr>
+          <w:rFonts w:ascii="Arial" w:eastAsia="Calibri" w:hAnsi="Arial" w:cs="Arial"/>
+          <w:sz w:val="24"/>
+          <w:szCs w:val="24"/>
+          <w:lang w:val="fr-FR"/>
+        </w:rPr>
         <w:t>Kom</w:t>
       </w:r>
       <w:proofErr w:type="spellEnd"/>
+      <w:proofErr w:type="gramEnd"/>
       <w:r>
         <w:rPr>
           <w:rFonts w:ascii="Arial" w:eastAsia="Calibri" w:hAnsi="Arial" w:cs="Arial"/>
@@ -5593,7 +5626,7 @@
           <w:lang w:val="sv-SE"/>
         </w:rPr>
       </w:pPr>
-      <w:bookmarkStart w:id="3" w:name="_Toc208582320"/>
+      <w:bookmarkStart w:id="3" w:name="_Toc208909756"/>
       <w:r>
         <w:rPr>
           <w:rFonts w:eastAsia="Calibri"/>
@@ -5644,7 +5677,7 @@
         </w:rPr>
         <w:fldChar w:fldCharType="separate"/>
       </w:r>
-      <w:hyperlink w:anchor="_Toc208582317" w:history="1">
+      <w:hyperlink w:anchor="_Toc208909753" w:history="1">
         <w:r>
           <w:rPr>
             <w:rStyle w:val="Hyperlink"/>
@@ -5671,7 +5704,7 @@
             <w:noProof/>
             <w:webHidden/>
           </w:rPr>
-          <w:instrText xml:space="preserve"> PAGEREF _Toc208582317 \h </w:instrText>
+          <w:instrText xml:space="preserve"> PAGEREF _Toc208909753 \h </w:instrText>
         </w:r>
         <w:r>
           <w:rPr>
@@ -5719,7 +5752,7 @@
           <w14:ligatures w14:val="standardContextual"/>
         </w:rPr>
       </w:pPr>
-      <w:hyperlink w:anchor="_Toc208582318" w:history="1">
+      <w:hyperlink w:anchor="_Toc208909754" w:history="1">
         <w:r>
           <w:rPr>
             <w:rStyle w:val="Hyperlink"/>
@@ -5746,7 +5779,7 @@
             <w:noProof/>
             <w:webHidden/>
           </w:rPr>
-          <w:instrText xml:space="preserve"> PAGEREF _Toc208582318 \h </w:instrText>
+          <w:instrText xml:space="preserve"> PAGEREF _Toc208909754 \h </w:instrText>
         </w:r>
         <w:r>
           <w:rPr>
@@ -5794,7 +5827,7 @@
           <w14:ligatures w14:val="standardContextual"/>
         </w:rPr>
       </w:pPr>
-      <w:hyperlink w:anchor="_Toc208582319" w:history="1">
+      <w:hyperlink w:anchor="_Toc208909755" w:history="1">
         <w:r>
           <w:rPr>
             <w:rStyle w:val="Hyperlink"/>
@@ -5821,7 +5854,7 @@
             <w:noProof/>
             <w:webHidden/>
           </w:rPr>
-          <w:instrText xml:space="preserve"> PAGEREF _Toc208582319 \h </w:instrText>
+          <w:instrText xml:space="preserve"> PAGEREF _Toc208909755 \h </w:instrText>
         </w:r>
         <w:r>
           <w:rPr>
@@ -5869,7 +5902,7 @@
           <w14:ligatures w14:val="standardContextual"/>
         </w:rPr>
       </w:pPr>
-      <w:hyperlink w:anchor="_Toc208582320" w:history="1">
+      <w:hyperlink w:anchor="_Toc208909756" w:history="1">
         <w:r>
           <w:rPr>
             <w:rStyle w:val="Hyperlink"/>
@@ -5898,7 +5931,7 @@
             <w:noProof/>
             <w:webHidden/>
           </w:rPr>
-          <w:instrText xml:space="preserve"> PAGEREF _Toc208582320 \h </w:instrText>
+          <w:instrText xml:space="preserve"> PAGEREF _Toc208909756 \h </w:instrText>
         </w:r>
         <w:r>
           <w:rPr>
@@ -5946,7 +5979,7 @@
           <w14:ligatures w14:val="standardContextual"/>
         </w:rPr>
       </w:pPr>
-      <w:hyperlink w:anchor="_Toc208582321" w:history="1">
+      <w:hyperlink w:anchor="_Toc208909757" w:history="1">
         <w:r>
           <w:rPr>
             <w:rStyle w:val="Hyperlink"/>
@@ -5973,7 +6006,7 @@
             <w:noProof/>
             <w:webHidden/>
           </w:rPr>
-          <w:instrText xml:space="preserve"> PAGEREF _Toc208582321 \h </w:instrText>
+          <w:instrText xml:space="preserve"> PAGEREF _Toc208909757 \h </w:instrText>
         </w:r>
         <w:r>
           <w:rPr>
@@ -6021,7 +6054,7 @@
           <w14:ligatures w14:val="standardContextual"/>
         </w:rPr>
       </w:pPr>
-      <w:hyperlink w:anchor="_Toc208582322" w:history="1">
+      <w:hyperlink w:anchor="_Toc208909758" w:history="1">
         <w:r>
           <w:rPr>
             <w:rStyle w:val="Hyperlink"/>
@@ -6049,7 +6082,7 @@
             <w:noProof/>
             <w:webHidden/>
           </w:rPr>
-          <w:instrText xml:space="preserve"> PAGEREF _Toc208582322 \h </w:instrText>
+          <w:instrText xml:space="preserve"> PAGEREF _Toc208909758 \h </w:instrText>
         </w:r>
         <w:r>
           <w:rPr>
@@ -6097,7 +6130,7 @@
           <w14:ligatures w14:val="standardContextual"/>
         </w:rPr>
       </w:pPr>
-      <w:hyperlink w:anchor="_Toc208582323" w:history="1">
+      <w:hyperlink w:anchor="_Toc208909759" w:history="1">
         <w:r>
           <w:rPr>
             <w:rStyle w:val="Hyperlink"/>
@@ -6125,7 +6158,7 @@
             <w:noProof/>
             <w:webHidden/>
           </w:rPr>
-          <w:instrText xml:space="preserve"> PAGEREF _Toc208582323 \h </w:instrText>
+          <w:instrText xml:space="preserve"> PAGEREF _Toc208909759 \h </w:instrText>
         </w:r>
         <w:r>
           <w:rPr>
@@ -6173,7 +6206,7 @@
           <w14:ligatures w14:val="standardContextual"/>
         </w:rPr>
       </w:pPr>
-      <w:hyperlink w:anchor="_Toc208582324" w:history="1">
+      <w:hyperlink w:anchor="_Toc208909760" w:history="1">
         <w:r>
           <w:rPr>
             <w:rStyle w:val="Hyperlink"/>
@@ -6219,7 +6252,7 @@
             <w:noProof/>
             <w:webHidden/>
           </w:rPr>
-          <w:instrText xml:space="preserve"> PAGEREF _Toc208582324 \h </w:instrText>
+          <w:instrText xml:space="preserve"> PAGEREF _Toc208909760 \h </w:instrText>
         </w:r>
         <w:r>
           <w:rPr>
@@ -6267,7 +6300,7 @@
           <w14:ligatures w14:val="standardContextual"/>
         </w:rPr>
       </w:pPr>
-      <w:hyperlink w:anchor="_Toc208582325" w:history="1">
+      <w:hyperlink w:anchor="_Toc208909761" w:history="1">
         <w:r>
           <w:rPr>
             <w:rStyle w:val="Hyperlink"/>
@@ -6313,7 +6346,7 @@
             <w:noProof/>
             <w:webHidden/>
           </w:rPr>
-          <w:instrText xml:space="preserve"> PAGEREF _Toc208582325 \h </w:instrText>
+          <w:instrText xml:space="preserve"> PAGEREF _Toc208909761 \h </w:instrText>
         </w:r>
         <w:r>
           <w:rPr>
@@ -6361,7 +6394,7 @@
           <w14:ligatures w14:val="standardContextual"/>
         </w:rPr>
       </w:pPr>
-      <w:hyperlink w:anchor="_Toc208582326" w:history="1">
+      <w:hyperlink w:anchor="_Toc208909762" w:history="1">
         <w:r>
           <w:rPr>
             <w:rStyle w:val="Hyperlink"/>
@@ -6407,7 +6440,7 @@
             <w:noProof/>
             <w:webHidden/>
           </w:rPr>
-          <w:instrText xml:space="preserve"> PAGEREF _Toc208582326 \h </w:instrText>
+          <w:instrText xml:space="preserve"> PAGEREF _Toc208909762 \h </w:instrText>
         </w:r>
         <w:r>
           <w:rPr>
@@ -6455,7 +6488,7 @@
           <w14:ligatures w14:val="standardContextual"/>
         </w:rPr>
       </w:pPr>
-      <w:hyperlink w:anchor="_Toc208582327" w:history="1">
+      <w:hyperlink w:anchor="_Toc208909763" w:history="1">
         <w:r>
           <w:rPr>
             <w:rStyle w:val="Hyperlink"/>
@@ -6482,7 +6515,7 @@
             <w:noProof/>
             <w:webHidden/>
           </w:rPr>
-          <w:instrText xml:space="preserve"> PAGEREF _Toc208582327 \h </w:instrText>
+          <w:instrText xml:space="preserve"> PAGEREF _Toc208909763 \h </w:instrText>
         </w:r>
         <w:r>
           <w:rPr>
@@ -6529,7 +6562,7 @@
           <w14:ligatures w14:val="standardContextual"/>
         </w:rPr>
       </w:pPr>
-      <w:hyperlink w:anchor="_Toc208582328" w:history="1">
+      <w:hyperlink w:anchor="_Toc208909764" w:history="1">
         <w:r>
           <w:rPr>
             <w:rStyle w:val="Hyperlink"/>
@@ -6557,7 +6590,7 @@
             <w:noProof/>
             <w:webHidden/>
           </w:rPr>
-          <w:instrText xml:space="preserve"> PAGEREF _Toc208582328 \h </w:instrText>
+          <w:instrText xml:space="preserve"> PAGEREF _Toc208909764 \h </w:instrText>
         </w:r>
         <w:r>
           <w:rPr>
@@ -6604,7 +6637,7 @@
           <w14:ligatures w14:val="standardContextual"/>
         </w:rPr>
       </w:pPr>
-      <w:hyperlink w:anchor="_Toc208582329" w:history="1">
+      <w:hyperlink w:anchor="_Toc208909765" w:history="1">
         <w:r>
           <w:rPr>
             <w:rStyle w:val="Hyperlink"/>
@@ -6632,7 +6665,7 @@
             <w:noProof/>
             <w:webHidden/>
           </w:rPr>
-          <w:instrText xml:space="preserve"> PAGEREF _Toc208582329 \h </w:instrText>
+          <w:instrText xml:space="preserve"> PAGEREF _Toc208909765 \h </w:instrText>
         </w:r>
         <w:r>
           <w:rPr>
@@ -6679,7 +6712,7 @@
           <w14:ligatures w14:val="standardContextual"/>
         </w:rPr>
       </w:pPr>
-      <w:hyperlink w:anchor="_Toc208582330" w:history="1">
+      <w:hyperlink w:anchor="_Toc208909766" w:history="1">
         <w:r>
           <w:rPr>
             <w:rStyle w:val="Hyperlink"/>
@@ -6706,7 +6739,7 @@
             <w:noProof/>
             <w:webHidden/>
           </w:rPr>
-          <w:instrText xml:space="preserve"> PAGEREF _Toc208582330 \h </w:instrText>
+          <w:instrText xml:space="preserve"> PAGEREF _Toc208909766 \h </w:instrText>
         </w:r>
         <w:r>
           <w:rPr>
@@ -6754,7 +6787,7 @@
           <w14:ligatures w14:val="standardContextual"/>
         </w:rPr>
       </w:pPr>
-      <w:hyperlink w:anchor="_Toc208582331" w:history="1">
+      <w:hyperlink w:anchor="_Toc208909767" w:history="1">
         <w:r>
           <w:rPr>
             <w:rStyle w:val="Hyperlink"/>
@@ -6782,7 +6815,7 @@
             <w:noProof/>
             <w:webHidden/>
           </w:rPr>
-          <w:instrText xml:space="preserve"> PAGEREF _Toc208582331 \h </w:instrText>
+          <w:instrText xml:space="preserve"> PAGEREF _Toc208909767 \h </w:instrText>
         </w:r>
         <w:r>
           <w:rPr>
@@ -6829,7 +6862,7 @@
           <w14:ligatures w14:val="standardContextual"/>
         </w:rPr>
       </w:pPr>
-      <w:hyperlink w:anchor="_Toc208582332" w:history="1">
+      <w:hyperlink w:anchor="_Toc208909768" w:history="1">
         <w:r>
           <w:rPr>
             <w:rStyle w:val="Hyperlink"/>
@@ -6857,7 +6890,7 @@
             <w:noProof/>
             <w:webHidden/>
           </w:rPr>
-          <w:instrText xml:space="preserve"> PAGEREF _Toc208582332 \h </w:instrText>
+          <w:instrText xml:space="preserve"> PAGEREF _Toc208909768 \h </w:instrText>
         </w:r>
         <w:r>
           <w:rPr>
@@ -6904,7 +6937,7 @@
           <w14:ligatures w14:val="standardContextual"/>
         </w:rPr>
       </w:pPr>
-      <w:hyperlink w:anchor="_Toc208582333" w:history="1">
+      <w:hyperlink w:anchor="_Toc208909769" w:history="1">
         <w:r>
           <w:rPr>
             <w:rStyle w:val="Hyperlink"/>
@@ -6942,7 +6975,7 @@
             <w:noProof/>
             <w:webHidden/>
           </w:rPr>
-          <w:instrText xml:space="preserve"> PAGEREF _Toc208582333 \h </w:instrText>
+          <w:instrText xml:space="preserve"> PAGEREF _Toc208909769 \h </w:instrText>
         </w:r>
         <w:r>
           <w:rPr>
@@ -6989,7 +7022,7 @@
           <w14:ligatures w14:val="standardContextual"/>
         </w:rPr>
       </w:pPr>
-      <w:hyperlink w:anchor="_Toc208582334" w:history="1">
+      <w:hyperlink w:anchor="_Toc208909770" w:history="1">
         <w:r>
           <w:rPr>
             <w:rStyle w:val="Hyperlink"/>
@@ -7017,7 +7050,7 @@
             <w:noProof/>
             <w:webHidden/>
           </w:rPr>
-          <w:instrText xml:space="preserve"> PAGEREF _Toc208582334 \h </w:instrText>
+          <w:instrText xml:space="preserve"> PAGEREF _Toc208909770 \h </w:instrText>
         </w:r>
         <w:r>
           <w:rPr>
@@ -7064,7 +7097,7 @@
           <w14:ligatures w14:val="standardContextual"/>
         </w:rPr>
       </w:pPr>
-      <w:hyperlink w:anchor="_Toc208582335" w:history="1">
+      <w:hyperlink w:anchor="_Toc208909771" w:history="1">
         <w:r>
           <w:rPr>
             <w:rStyle w:val="Hyperlink"/>
@@ -7092,7 +7125,7 @@
             <w:noProof/>
             <w:webHidden/>
           </w:rPr>
-          <w:instrText xml:space="preserve"> PAGEREF _Toc208582335 \h </w:instrText>
+          <w:instrText xml:space="preserve"> PAGEREF _Toc208909771 \h </w:instrText>
         </w:r>
         <w:r>
           <w:rPr>
@@ -7139,7 +7172,7 @@
           <w14:ligatures w14:val="standardContextual"/>
         </w:rPr>
       </w:pPr>
-      <w:hyperlink w:anchor="_Toc208582336" w:history="1">
+      <w:hyperlink w:anchor="_Toc208909772" w:history="1">
         <w:r>
           <w:rPr>
             <w:rStyle w:val="Hyperlink"/>
@@ -7167,7 +7200,7 @@
             <w:noProof/>
             <w:webHidden/>
           </w:rPr>
-          <w:instrText xml:space="preserve"> PAGEREF _Toc208582336 \h </w:instrText>
+          <w:instrText xml:space="preserve"> PAGEREF _Toc208909772 \h </w:instrText>
         </w:r>
         <w:r>
           <w:rPr>
@@ -7214,7 +7247,7 @@
           <w14:ligatures w14:val="standardContextual"/>
         </w:rPr>
       </w:pPr>
-      <w:hyperlink w:anchor="_Toc208582337" w:history="1">
+      <w:hyperlink w:anchor="_Toc208909773" w:history="1">
         <w:r>
           <w:rPr>
             <w:rStyle w:val="Hyperlink"/>
@@ -7260,7 +7293,7 @@
             <w:noProof/>
             <w:webHidden/>
           </w:rPr>
-          <w:instrText xml:space="preserve"> PAGEREF _Toc208582337 \h </w:instrText>
+          <w:instrText xml:space="preserve"> PAGEREF _Toc208909773 \h </w:instrText>
         </w:r>
         <w:r>
           <w:rPr>
@@ -7308,13 +7341,13 @@
           <w14:ligatures w14:val="standardContextual"/>
         </w:rPr>
       </w:pPr>
-      <w:hyperlink w:anchor="_Toc208582338" w:history="1">
+      <w:hyperlink w:anchor="_Toc208909774" w:history="1">
         <w:r>
           <w:rPr>
             <w:rStyle w:val="Hyperlink"/>
             <w:noProof/>
           </w:rPr>
-          <w:t>BAB IV  PENUTUP</w:t>
+          <w:t>BAB IV  PELAKSANAAN AKTUALISASI</w:t>
         </w:r>
         <w:r>
           <w:rPr>
@@ -7335,7 +7368,7 @@
             <w:noProof/>
             <w:webHidden/>
           </w:rPr>
-          <w:instrText xml:space="preserve"> PAGEREF _Toc208582338 \h </w:instrText>
+          <w:instrText xml:space="preserve"> PAGEREF _Toc208909774 \h </w:instrText>
         </w:r>
         <w:r>
           <w:rPr>
@@ -7383,7 +7416,82 @@
           <w14:ligatures w14:val="standardContextual"/>
         </w:rPr>
       </w:pPr>
-      <w:hyperlink w:anchor="_Toc208582339" w:history="1">
+      <w:hyperlink w:anchor="_Toc208909775" w:history="1">
+        <w:r>
+          <w:rPr>
+            <w:rStyle w:val="Hyperlink"/>
+            <w:noProof/>
+          </w:rPr>
+          <w:t>BAB V  PENUTUP</w:t>
+        </w:r>
+        <w:r>
+          <w:rPr>
+            <w:noProof/>
+            <w:webHidden/>
+          </w:rPr>
+          <w:tab/>
+        </w:r>
+        <w:r>
+          <w:rPr>
+            <w:noProof/>
+            <w:webHidden/>
+          </w:rPr>
+          <w:fldChar w:fldCharType="begin"/>
+        </w:r>
+        <w:r>
+          <w:rPr>
+            <w:noProof/>
+            <w:webHidden/>
+          </w:rPr>
+          <w:instrText xml:space="preserve"> PAGEREF _Toc208909775 \h </w:instrText>
+        </w:r>
+        <w:r>
+          <w:rPr>
+            <w:noProof/>
+            <w:webHidden/>
+          </w:rPr>
+        </w:r>
+        <w:r>
+          <w:rPr>
+            <w:noProof/>
+            <w:webHidden/>
+          </w:rPr>
+          <w:fldChar w:fldCharType="separate"/>
+        </w:r>
+        <w:r>
+          <w:rPr>
+            <w:noProof/>
+            <w:webHidden/>
+          </w:rPr>
+          <w:t>39</w:t>
+        </w:r>
+        <w:r>
+          <w:rPr>
+            <w:noProof/>
+            <w:webHidden/>
+          </w:rPr>
+          <w:fldChar w:fldCharType="end"/>
+        </w:r>
+      </w:hyperlink>
+    </w:p>
+    <w:p>
+      <w:pPr>
+        <w:pStyle w:val="TOC1"/>
+        <w:tabs>
+          <w:tab w:val="right" w:leader="dot" w:pos="9016"/>
+        </w:tabs>
+        <w:rPr>
+          <w:rFonts w:asciiTheme="minorHAnsi" w:eastAsiaTheme="minorEastAsia" w:hAnsiTheme="minorHAnsi"/>
+          <w:b w:val="0"/>
+          <w:noProof/>
+          <w:color w:val="auto"/>
+          <w:kern w:val="2"/>
+          <w:szCs w:val="24"/>
+          <w:lang w:val="en-ID" w:eastAsia="en-ID"/>
+          <w14:ligatures w14:val="standardContextual"/>
+        </w:rPr>
+      </w:pPr>
+      <w:hyperlink w:anchor="_Toc208909776" w:history="1">
         <w:r>
           <w:rPr>
             <w:rStyle w:val="Hyperlink"/>
@@ -7411,7 +7519,7 @@
             <w:noProof/>
             <w:webHidden/>
           </w:rPr>
-          <w:instrText xml:space="preserve"> PAGEREF _Toc208582339 \h </w:instrText>
+          <w:instrText xml:space="preserve"> PAGEREF _Toc208909776 \h </w:instrText>
         </w:r>
         <w:r>
           <w:rPr>
@@ -7459,12 +7567,12 @@
           <w14:ligatures w14:val="standardContextual"/>
         </w:rPr>
       </w:pPr>
-      <w:hyperlink w:anchor="_Toc208582340" w:history="1">
+      <w:hyperlink w:anchor="_Toc208909777" w:history="1">
         <w:r>
           <w:rPr>
             <w:rStyle w:val="Hyperlink"/>
             <w:noProof/>
-            <w:lang w:val="sv-SE"/>
+            <w:lang w:val="en-ID"/>
           </w:rPr>
           <w:t>LAMPIRAN</w:t>
         </w:r>
@@ -7487,7 +7595,7 @@
             <w:noProof/>
             <w:webHidden/>
           </w:rPr>
-          <w:instrText xml:space="preserve"> PAGEREF _Toc208582340 \h </w:instrText>
+          <w:instrText xml:space="preserve"> PAGEREF _Toc208909777 \h </w:instrText>
         </w:r>
         <w:r>
           <w:rPr>
@@ -7581,7 +7689,7 @@
       <w:pPr>
         <w:pStyle w:val="Style1"/>
       </w:pPr>
-      <w:bookmarkStart w:id="4" w:name="_Toc208582321"/>
+      <w:bookmarkStart w:id="4" w:name="_Toc208909757"/>
       <w:r>
         <w:t>DAFTAR TABEL</w:t>
       </w:r>
@@ -7627,7 +7735,7 @@
         </w:rPr>
         <w:fldChar w:fldCharType="separate"/>
       </w:r>
-      <w:hyperlink w:anchor="_Toc208582341" w:history="1">
+      <w:hyperlink w:anchor="_Toc208909778" w:history="1">
         <w:r>
           <w:rPr>
             <w:rStyle w:val="Hyperlink"/>
@@ -7655,7 +7763,7 @@
             <w:noProof/>
             <w:webHidden/>
           </w:rPr>
-          <w:instrText xml:space="preserve"> PAGEREF _Toc208582341 \h </w:instrText>
+          <w:instrText xml:space="preserve"> PAGEREF _Toc208909778 \h </w:instrText>
         </w:r>
         <w:r>
           <w:rPr>
@@ -7702,7 +7810,7 @@
           <w14:ligatures w14:val="standardContextual"/>
         </w:rPr>
       </w:pPr>
-      <w:hyperlink w:anchor="_Toc208582342" w:history="1">
+      <w:hyperlink w:anchor="_Toc208909779" w:history="1">
         <w:r>
           <w:rPr>
             <w:rStyle w:val="Hyperlink"/>
@@ -7739,7 +7847,7 @@
             <w:noProof/>
             <w:webHidden/>
           </w:rPr>
-          <w:instrText xml:space="preserve"> PAGEREF _Toc208582342 \h </w:instrText>
+          <w:instrText xml:space="preserve"> PAGEREF _Toc208909779 \h </w:instrText>
         </w:r>
         <w:r>
           <w:rPr>
@@ -7786,7 +7894,7 @@
           <w14:ligatures w14:val="standardContextual"/>
         </w:rPr>
       </w:pPr>
-      <w:hyperlink w:anchor="_Toc208582343" w:history="1">
+      <w:hyperlink w:anchor="_Toc208909780" w:history="1">
         <w:r>
           <w:rPr>
             <w:rStyle w:val="Hyperlink"/>
@@ -7814,7 +7922,7 @@
             <w:noProof/>
             <w:webHidden/>
           </w:rPr>
-          <w:instrText xml:space="preserve"> PAGEREF _Toc208582343 \h </w:instrText>
+          <w:instrText xml:space="preserve"> PAGEREF _Toc208909780 \h </w:instrText>
         </w:r>
         <w:r>
           <w:rPr>
@@ -7861,7 +7969,7 @@
           <w14:ligatures w14:val="standardContextual"/>
         </w:rPr>
       </w:pPr>
-      <w:hyperlink w:anchor="_Toc208582344" w:history="1">
+      <w:hyperlink w:anchor="_Toc208909781" w:history="1">
         <w:r>
           <w:rPr>
             <w:rStyle w:val="Hyperlink"/>
@@ -7889,7 +7997,7 @@
             <w:noProof/>
             <w:webHidden/>
           </w:rPr>
-          <w:instrText xml:space="preserve"> PAGEREF _Toc208582344 \h </w:instrText>
+          <w:instrText xml:space="preserve"> PAGEREF _Toc208909781 \h </w:instrText>
         </w:r>
         <w:r>
           <w:rPr>
@@ -7936,7 +8044,7 @@
           <w14:ligatures w14:val="standardContextual"/>
         </w:rPr>
       </w:pPr>
-      <w:hyperlink w:anchor="_Toc208582345" w:history="1">
+      <w:hyperlink w:anchor="_Toc208909782" w:history="1">
         <w:r>
           <w:rPr>
             <w:rStyle w:val="Hyperlink"/>
@@ -7973,7 +8081,7 @@
             <w:noProof/>
             <w:webHidden/>
           </w:rPr>
-          <w:instrText xml:space="preserve"> PAGEREF _Toc208582345 \h </w:instrText>
+          <w:instrText xml:space="preserve"> PAGEREF _Toc208909782 \h </w:instrText>
         </w:r>
         <w:r>
           <w:rPr>
@@ -8020,7 +8128,7 @@
           <w14:ligatures w14:val="standardContextual"/>
         </w:rPr>
       </w:pPr>
-      <w:hyperlink w:anchor="_Toc208582346" w:history="1">
+      <w:hyperlink w:anchor="_Toc208909783" w:history="1">
         <w:r>
           <w:rPr>
             <w:rStyle w:val="Hyperlink"/>
@@ -8058,7 +8166,7 @@
             <w:noProof/>
             <w:webHidden/>
           </w:rPr>
-          <w:instrText xml:space="preserve"> PAGEREF _Toc208582346 \h </w:instrText>
+          <w:instrText xml:space="preserve"> PAGEREF _Toc208909783 \h </w:instrText>
         </w:r>
         <w:r>
           <w:rPr>
@@ -8105,7 +8213,7 @@
           <w14:ligatures w14:val="standardContextual"/>
         </w:rPr>
       </w:pPr>
-      <w:hyperlink w:anchor="_Toc208582347" w:history="1">
+      <w:hyperlink w:anchor="_Toc208909784" w:history="1">
         <w:r>
           <w:rPr>
             <w:rStyle w:val="Hyperlink"/>
@@ -8159,7 +8267,7 @@
             <w:noProof/>
             <w:webHidden/>
           </w:rPr>
-          <w:instrText xml:space="preserve"> PAGEREF _Toc208582347 \h </w:instrText>
+          <w:instrText xml:space="preserve"> PAGEREF _Toc208909784 \h </w:instrText>
         </w:r>
         <w:r>
           <w:rPr>
@@ -8456,7 +8564,7 @@
           <w:lang w:val="sv-SE"/>
         </w:rPr>
       </w:pPr>
-      <w:bookmarkStart w:id="5" w:name="_Toc208582322"/>
+      <w:bookmarkStart w:id="5" w:name="_Toc208909758"/>
       <w:r>
         <w:rPr>
           <w:lang w:val="sv-SE"/>
@@ -8502,7 +8610,7 @@
         </w:rPr>
         <w:fldChar w:fldCharType="separate"/>
       </w:r>
-      <w:hyperlink w:anchor="_Toc208582348" w:history="1">
+      <w:hyperlink w:anchor="_Toc208909785" w:history="1">
         <w:r>
           <w:rPr>
             <w:rStyle w:val="Hyperlink"/>
@@ -8539,7 +8647,7 @@
             <w:noProof/>
             <w:webHidden/>
           </w:rPr>
-          <w:instrText xml:space="preserve"> PAGEREF _Toc208582348 \h </w:instrText>
+          <w:instrText xml:space="preserve"> PAGEREF _Toc208909785 \h </w:instrText>
         </w:r>
         <w:r>
           <w:rPr>
@@ -8586,7 +8694,7 @@
           <w14:ligatures w14:val="standardContextual"/>
         </w:rPr>
       </w:pPr>
-      <w:hyperlink w:anchor="_Toc208582349" w:history="1">
+      <w:hyperlink w:anchor="_Toc208909786" w:history="1">
         <w:r>
           <w:rPr>
             <w:rStyle w:val="Hyperlink"/>
@@ -8623,7 +8731,7 @@
             <w:noProof/>
             <w:webHidden/>
           </w:rPr>
-          <w:instrText xml:space="preserve"> PAGEREF _Toc208582349 \h </w:instrText>
+          <w:instrText xml:space="preserve"> PAGEREF _Toc208909786 \h </w:instrText>
         </w:r>
         <w:r>
           <w:rPr>
@@ -8670,7 +8778,7 @@
           <w14:ligatures w14:val="standardContextual"/>
         </w:rPr>
       </w:pPr>
-      <w:hyperlink w:anchor="_Toc208582350" w:history="1">
+      <w:hyperlink w:anchor="_Toc208909787" w:history="1">
         <w:r>
           <w:rPr>
             <w:rStyle w:val="Hyperlink"/>
@@ -8708,7 +8816,7 @@
             <w:noProof/>
             <w:webHidden/>
           </w:rPr>
-          <w:instrText xml:space="preserve"> PAGEREF _Toc208582350 \h </w:instrText>
+          <w:instrText xml:space="preserve"> PAGEREF _Toc208909787 \h </w:instrText>
         </w:r>
         <w:r>
           <w:rPr>
@@ -8746,6 +8854,45 @@
           <w:tab w:val="right" w:leader="dot" w:pos="9016"/>
         </w:tabs>
         <w:rPr>
+          <w:noProof/>
+        </w:rPr>
+      </w:pPr>
+      <w:r>
+        <w:rPr>
+          <w:rFonts w:eastAsia="Calibri" w:cs="Arial"/>
+          <w:szCs w:val="24"/>
+        </w:rPr>
+        <w:fldChar w:fldCharType="end"/>
+      </w:r>
+      <w:r>
+        <w:rPr>
+          <w:rFonts w:eastAsia="Calibri" w:cs="Arial"/>
+          <w:szCs w:val="24"/>
+        </w:rPr>
+        <w:fldChar w:fldCharType="begin"/>
+      </w:r>
+      <w:r>
+        <w:rPr>
+          <w:rFonts w:eastAsia="Calibri" w:cs="Arial"/>
+          <w:szCs w:val="24"/>
+        </w:rPr>
+        <w:instrText xml:space="preserve"> TOC \h \z \c "Gambar 3." </w:instrText>
+      </w:r>
+      <w:r>
+        <w:rPr>
+          <w:rFonts w:eastAsia="Calibri" w:cs="Arial"/>
+          <w:szCs w:val="24"/>
+        </w:rPr>
+        <w:fldChar w:fldCharType="separate"/>
+      </w:r>
+    </w:p>
+    <w:p>
+      <w:pPr>
+        <w:pStyle w:val="TableofFigures"/>
+        <w:tabs>
+          <w:tab w:val="right" w:leader="dot" w:pos="9016"/>
+        </w:tabs>
+        <w:rPr>
           <w:rFonts w:asciiTheme="minorHAnsi" w:eastAsiaTheme="minorEastAsia" w:hAnsiTheme="minorHAnsi"/>
           <w:noProof/>
           <w:color w:val="auto"/>
@@ -8755,35 +8902,7 @@
           <w14:ligatures w14:val="standardContextual"/>
         </w:rPr>
       </w:pPr>
-      <w:r>
-        <w:rPr>
-          <w:rFonts w:eastAsia="Calibri" w:cs="Arial"/>
-          <w:szCs w:val="24"/>
-        </w:rPr>
-        <w:fldChar w:fldCharType="end"/>
-      </w:r>
-      <w:r>
-        <w:rPr>
-          <w:rFonts w:eastAsia="Calibri" w:cs="Arial"/>
-          <w:szCs w:val="24"/>
-        </w:rPr>
-        <w:fldChar w:fldCharType="begin"/>
-      </w:r>
-      <w:r>
-        <w:rPr>
-          <w:rFonts w:eastAsia="Calibri" w:cs="Arial"/>
-          <w:szCs w:val="24"/>
-        </w:rPr>
-        <w:instrText xml:space="preserve"> TOC \h \z \c "Gambar 3." </w:instrText>
-      </w:r>
-      <w:r>
-        <w:rPr>
-          <w:rFonts w:eastAsia="Calibri" w:cs="Arial"/>
-          <w:szCs w:val="24"/>
-        </w:rPr>
-        <w:fldChar w:fldCharType="separate"/>
-      </w:r>
-      <w:hyperlink w:anchor="_Toc208582351" w:history="1">
+      <w:hyperlink w:anchor="_Toc208909788" w:history="1">
         <w:r>
           <w:rPr>
             <w:rStyle w:val="Hyperlink"/>
@@ -8820,7 +8939,7 @@
             <w:noProof/>
             <w:webHidden/>
           </w:rPr>
-          <w:instrText xml:space="preserve"> PAGEREF _Toc208582351 \h </w:instrText>
+          <w:instrText xml:space="preserve"> PAGEREF _Toc208909788 \h </w:instrText>
         </w:r>
         <w:r>
           <w:rPr>
@@ -9076,7 +9195,7 @@
           <w:lang w:val="en-US"/>
         </w:rPr>
       </w:pPr>
-      <w:bookmarkStart w:id="6" w:name="_Toc208582323"/>
+      <w:bookmarkStart w:id="6" w:name="_Toc208909759"/>
       <w:r>
         <w:rPr>
           <w:lang w:val="en-US"/>
@@ -9131,7 +9250,7 @@
       <w:pPr>
         <w:pStyle w:val="Style2"/>
       </w:pPr>
-      <w:bookmarkStart w:id="7" w:name="_Toc208582324"/>
+      <w:bookmarkStart w:id="7" w:name="_Toc208909760"/>
       <w:r>
         <w:t>L</w:t>
       </w:r>
@@ -9173,7 +9292,7 @@
       <w:pPr>
         <w:pStyle w:val="ListParagraph"/>
         <w:spacing w:line="360" w:lineRule="auto"/>
-        <w:ind w:left="0"/>
+        <w:ind w:left="0" w:firstLine="294"/>
         <w:jc w:val="both"/>
         <w:rPr>
           <w:rFonts w:ascii="Arial" w:hAnsi="Arial" w:cs="Arial"/>
@@ -9519,7 +9638,7 @@
         <w:pStyle w:val="Style2"/>
         <w:spacing w:line="360" w:lineRule="auto"/>
       </w:pPr>
-      <w:bookmarkStart w:id="8" w:name="_Toc208582325"/>
+      <w:bookmarkStart w:id="8" w:name="_Toc208909761"/>
       <w:r>
         <w:t>Maksud dan Tujuan</w:t>
       </w:r>
@@ -9812,6 +9931,7 @@
         <w:t xml:space="preserve"> </w:t>
       </w:r>
       <w:proofErr w:type="spellStart"/>
+      <w:proofErr w:type="gramStart"/>
       <w:r>
         <w:rPr>
           <w:rFonts w:ascii="Arial" w:hAnsi="Arial" w:cs="Arial"/>
@@ -9851,6 +9971,7 @@
         <w:t>Optimalisasi</w:t>
       </w:r>
       <w:proofErr w:type="spellEnd"/>
+      <w:proofErr w:type="gramEnd"/>
       <w:r>
         <w:rPr>
           <w:rFonts w:ascii="Arial" w:hAnsi="Arial" w:cs="Arial"/>
@@ -10048,6 +10169,7 @@
         <w:t xml:space="preserve"> </w:t>
       </w:r>
       <w:proofErr w:type="spellStart"/>
+      <w:proofErr w:type="gramStart"/>
       <w:r>
         <w:rPr>
           <w:rFonts w:ascii="Arial" w:hAnsi="Arial" w:cs="Arial"/>
@@ -10087,6 +10209,7 @@
         <w:t>Optimalisasi</w:t>
       </w:r>
       <w:proofErr w:type="spellEnd"/>
+      <w:proofErr w:type="gramEnd"/>
       <w:r>
         <w:rPr>
           <w:rFonts w:ascii="Arial" w:hAnsi="Arial" w:cs="Arial"/>
@@ -10422,7 +10545,7 @@
         <w:pStyle w:val="Style2"/>
         <w:spacing w:line="360" w:lineRule="auto"/>
       </w:pPr>
-      <w:bookmarkStart w:id="9" w:name="_Toc208582326"/>
+      <w:bookmarkStart w:id="9" w:name="_Toc208909762"/>
       <w:r>
         <w:t xml:space="preserve">Ruang </w:t>
       </w:r>
@@ -10629,6 +10752,7 @@
         <w:t xml:space="preserve"> </w:t>
       </w:r>
       <w:proofErr w:type="spellStart"/>
+      <w:proofErr w:type="gramStart"/>
       <w:r>
         <w:rPr>
           <w:rFonts w:ascii="Arial" w:hAnsi="Arial" w:cs="Arial"/>
@@ -10668,6 +10792,7 @@
         <w:t>Optimalisasi</w:t>
       </w:r>
       <w:proofErr w:type="spellEnd"/>
+      <w:proofErr w:type="gramEnd"/>
       <w:r>
         <w:rPr>
           <w:rFonts w:ascii="Arial" w:hAnsi="Arial" w:cs="Arial"/>
@@ -11362,8 +11487,22 @@
     <w:p>
       <w:pPr>
         <w:pStyle w:val="Style1"/>
-      </w:pPr>
-      <w:bookmarkStart w:id="10" w:name="_Toc208582327"/>
+        <w:sectPr>
+          <w:headerReference w:type="default" r:id="rId14"/>
+          <w:pgSz w:w="11906" w:h="16838"/>
+          <w:pgMar w:top="1701" w:right="1701" w:bottom="1701" w:left="2268" w:header="709" w:footer="709" w:gutter="0"/>
+          <w:pgNumType w:start="1"/>
+          <w:cols w:space="708"/>
+          <w:titlePg/>
+          <w:docGrid w:linePitch="360"/>
+        </w:sectPr>
+      </w:pPr>
+      <w:bookmarkStart w:id="10" w:name="_Toc208909763"/>
+    </w:p>
+    <w:p>
+      <w:pPr>
+        <w:pStyle w:val="Style1"/>
+      </w:pPr>
       <w:r>
         <w:t>BAB II</w:t>
       </w:r>
@@ -11402,7 +11541,7 @@
           <w:lang w:val="sv-SE"/>
         </w:rPr>
       </w:pPr>
-      <w:bookmarkStart w:id="11" w:name="_Toc208582328"/>
+      <w:bookmarkStart w:id="11" w:name="_Toc208909764"/>
       <w:r>
         <w:rPr>
           <w:lang w:val="sv-SE"/>
@@ -12002,7 +12141,7 @@
           <w:lang w:val="sv-SE"/>
         </w:rPr>
       </w:pPr>
-      <w:bookmarkStart w:id="12" w:name="_Toc208582329"/>
+      <w:bookmarkStart w:id="12" w:name="_Toc208909765"/>
       <w:r>
         <w:rPr>
           <w:lang w:val="sv-SE"/>
@@ -13183,7 +13322,7 @@
         </w:rPr>
       </w:pPr>
       <w:bookmarkStart w:id="13" w:name="_Toc208557749"/>
-      <w:bookmarkStart w:id="14" w:name="_Toc208582348"/>
+      <w:bookmarkStart w:id="14" w:name="_Toc208909785"/>
       <w:r>
         <w:rPr>
           <w:rFonts w:ascii="Arial" w:hAnsi="Arial" w:cs="Arial"/>
@@ -13381,7 +13520,7 @@
                     <pic:cNvPicPr/>
                   </pic:nvPicPr>
                   <pic:blipFill>
-                    <a:blip r:embed="rId14"/>
+                    <a:blip r:embed="rId15"/>
                     <a:stretch>
                       <a:fillRect/>
                     </a:stretch>
@@ -13520,7 +13659,7 @@
         </w:rPr>
       </w:pPr>
       <w:bookmarkStart w:id="15" w:name="_Toc208557750"/>
-      <w:bookmarkStart w:id="16" w:name="_Toc208582349"/>
+      <w:bookmarkStart w:id="16" w:name="_Toc208909786"/>
       <w:r>
         <w:rPr>
           <w:rFonts w:ascii="Arial" w:hAnsi="Arial" w:cs="Arial"/>
@@ -13706,7 +13845,7 @@
                     <pic:cNvPicPr/>
                   </pic:nvPicPr>
                   <pic:blipFill>
-                    <a:blip r:embed="rId15"/>
+                    <a:blip r:embed="rId16"/>
                     <a:stretch>
                       <a:fillRect/>
                     </a:stretch>
@@ -13803,7 +13942,7 @@
         </w:rPr>
       </w:pPr>
       <w:bookmarkStart w:id="17" w:name="_Toc208557751"/>
-      <w:bookmarkStart w:id="18" w:name="_Toc208582350"/>
+      <w:bookmarkStart w:id="18" w:name="_Toc208909787"/>
       <w:r>
         <w:rPr>
           <w:rFonts w:ascii="Arial" w:hAnsi="Arial" w:cs="Arial"/>
@@ -13995,7 +14134,7 @@
                     <pic:cNvPicPr/>
                   </pic:nvPicPr>
                   <pic:blipFill>
-                    <a:blip r:embed="rId16"/>
+                    <a:blip r:embed="rId17"/>
                     <a:stretch>
                       <a:fillRect/>
                     </a:stretch>
@@ -14025,7 +14164,7 @@
         </w:numPr>
         <w:spacing w:line="360" w:lineRule="auto"/>
       </w:pPr>
-      <w:bookmarkStart w:id="19" w:name="_Toc208582330"/>
+      <w:bookmarkStart w:id="19" w:name="_Toc208909766"/>
       <w:r>
         <w:t xml:space="preserve">C. </w:t>
       </w:r>
@@ -14795,8 +14934,24 @@
         <w:rPr>
           <w:lang w:val="sv-SE"/>
         </w:rPr>
-      </w:pPr>
-      <w:bookmarkStart w:id="20" w:name="_Toc208582331"/>
+        <w:sectPr>
+          <w:pgSz w:w="11906" w:h="16838"/>
+          <w:pgMar w:top="1701" w:right="1701" w:bottom="1701" w:left="2268" w:header="709" w:footer="709" w:gutter="0"/>
+          <w:pgNumType w:start="5"/>
+          <w:cols w:space="708"/>
+          <w:titlePg/>
+          <w:docGrid w:linePitch="360"/>
+        </w:sectPr>
+      </w:pPr>
+      <w:bookmarkStart w:id="20" w:name="_Toc208909767"/>
+    </w:p>
+    <w:p>
+      <w:pPr>
+        <w:pStyle w:val="Style1"/>
+        <w:rPr>
+          <w:lang w:val="sv-SE"/>
+        </w:rPr>
+      </w:pPr>
       <w:r>
         <w:rPr>
           <w:lang w:val="sv-SE"/>
@@ -14846,7 +15001,7 @@
           <w:lang w:val="sv-SE"/>
         </w:rPr>
       </w:pPr>
-      <w:bookmarkStart w:id="21" w:name="_Toc208582332"/>
+      <w:bookmarkStart w:id="21" w:name="_Toc208909768"/>
       <w:r>
         <w:rPr>
           <w:lang w:val="sv-SE"/>
@@ -15424,7 +15579,7 @@
           <w:lang w:val="sv-SE"/>
         </w:rPr>
       </w:pPr>
-      <w:bookmarkStart w:id="22" w:name="_Toc208582333"/>
+      <w:bookmarkStart w:id="22" w:name="_Toc208909769"/>
       <w:r>
         <w:rPr>
           <w:lang w:val="sv-SE"/>
@@ -15508,7 +15663,7 @@
           <w:lang w:val="sv-SE"/>
         </w:rPr>
       </w:pPr>
-      <w:bookmarkStart w:id="23" w:name="_Toc208582334"/>
+      <w:bookmarkStart w:id="23" w:name="_Toc208909770"/>
       <w:r>
         <w:rPr>
           <w:lang w:val="sv-SE"/>
@@ -15644,7 +15799,7 @@
           <w:szCs w:val="24"/>
         </w:rPr>
       </w:pPr>
-      <w:bookmarkStart w:id="24" w:name="_Toc208582341"/>
+      <w:bookmarkStart w:id="24" w:name="_Toc208909778"/>
       <w:r>
         <w:rPr>
           <w:rFonts w:ascii="Arial" w:hAnsi="Arial" w:cs="Arial"/>
@@ -16074,7 +16229,7 @@
                           </pic:cNvPicPr>
                         </pic:nvPicPr>
                         <pic:blipFill>
-                          <a:blip r:embed="rId17" cstate="print">
+                          <a:blip r:embed="rId18" cstate="print">
                             <a:extLst>
                               <a:ext uri="{28A0092B-C50C-407E-A947-70E740481C1C}">
                                 <a14:useLocalDpi xmlns:a14="http://schemas.microsoft.com/office/drawing/2010/main" val="0"/>
@@ -16302,7 +16457,7 @@
                           </pic:cNvPicPr>
                         </pic:nvPicPr>
                         <pic:blipFill>
-                          <a:blip r:embed="rId18" cstate="print">
+                          <a:blip r:embed="rId19" cstate="print">
                             <a:extLst>
                               <a:ext uri="{28A0092B-C50C-407E-A947-70E740481C1C}">
                                 <a14:useLocalDpi xmlns:a14="http://schemas.microsoft.com/office/drawing/2010/main" val="0"/>
@@ -16525,7 +16680,7 @@
                           </pic:cNvPicPr>
                         </pic:nvPicPr>
                         <pic:blipFill rotWithShape="1">
-                          <a:blip r:embed="rId19" cstate="print">
+                          <a:blip r:embed="rId20" cstate="print">
                             <a:extLst>
                               <a:ext uri="{28A0092B-C50C-407E-A947-70E740481C1C}">
                                 <a14:useLocalDpi xmlns:a14="http://schemas.microsoft.com/office/drawing/2010/main" val="0"/>
@@ -16760,7 +16915,7 @@
                           </pic:cNvPicPr>
                         </pic:nvPicPr>
                         <pic:blipFill rotWithShape="1">
-                          <a:blip r:embed="rId20" cstate="print">
+                          <a:blip r:embed="rId21" cstate="print">
                             <a:extLst>
                               <a:ext uri="{28A0092B-C50C-407E-A947-70E740481C1C}">
                                 <a14:useLocalDpi xmlns:a14="http://schemas.microsoft.com/office/drawing/2010/main" val="0"/>
@@ -17234,7 +17389,7 @@
           <w:szCs w:val="24"/>
         </w:rPr>
       </w:pPr>
-      <w:bookmarkStart w:id="25" w:name="_Toc208582342"/>
+      <w:bookmarkStart w:id="25" w:name="_Toc208909779"/>
       <w:r>
         <w:rPr>
           <w:rFonts w:ascii="Arial" w:hAnsi="Arial" w:cs="Arial"/>
@@ -20855,7 +21010,7 @@
           <w:szCs w:val="24"/>
         </w:rPr>
       </w:pPr>
-      <w:bookmarkStart w:id="27" w:name="_Toc208582343"/>
+      <w:bookmarkStart w:id="27" w:name="_Toc208909780"/>
       <w:r>
         <w:rPr>
           <w:rFonts w:ascii="Arial" w:hAnsi="Arial" w:cs="Arial"/>
@@ -21944,7 +22099,7 @@
           <w:szCs w:val="24"/>
         </w:rPr>
       </w:pPr>
-      <w:bookmarkStart w:id="28" w:name="_Toc208582344"/>
+      <w:bookmarkStart w:id="28" w:name="_Toc208909781"/>
       <w:r>
         <w:rPr>
           <w:rFonts w:ascii="Arial" w:hAnsi="Arial" w:cs="Arial"/>
@@ -23072,7 +23227,7 @@
           <w:szCs w:val="24"/>
         </w:rPr>
       </w:pPr>
-      <w:bookmarkStart w:id="29" w:name="_Toc208582345"/>
+      <w:bookmarkStart w:id="29" w:name="_Toc208909782"/>
       <w:r>
         <w:rPr>
           <w:rFonts w:ascii="Arial" w:hAnsi="Arial" w:cs="Arial"/>
@@ -25376,7 +25531,7 @@
           <w:lang w:val="en-US"/>
         </w:rPr>
       </w:pPr>
-      <w:bookmarkStart w:id="30" w:name="_Toc208582351"/>
+      <w:bookmarkStart w:id="30" w:name="_Toc208909788"/>
       <w:r>
         <w:rPr>
           <w:rFonts w:ascii="Arial" w:hAnsi="Arial" w:cs="Arial"/>
@@ -25527,7 +25682,7 @@
                     <pic:cNvPicPr/>
                   </pic:nvPicPr>
                   <pic:blipFill>
-                    <a:blip r:embed="rId21"/>
+                    <a:blip r:embed="rId22"/>
                     <a:stretch>
                       <a:fillRect/>
                     </a:stretch>
@@ -26486,7 +26641,7 @@
           <w:lang w:val="sv-SE"/>
         </w:rPr>
       </w:pPr>
-      <w:bookmarkStart w:id="31" w:name="_Toc208582335"/>
+      <w:bookmarkStart w:id="31" w:name="_Toc208909771"/>
       <w:r>
         <w:rPr>
           <w:lang w:val="sv-SE"/>
@@ -26961,8 +27116,9 @@
         <w:sectPr>
           <w:pgSz w:w="11906" w:h="16838"/>
           <w:pgMar w:top="1701" w:right="1701" w:bottom="1701" w:left="2268" w:header="709" w:footer="709" w:gutter="0"/>
-          <w:pgNumType w:start="1"/>
+          <w:pgNumType w:start="11"/>
           <w:cols w:space="708"/>
+          <w:titlePg/>
           <w:docGrid w:linePitch="360"/>
         </w:sectPr>
       </w:pPr>
@@ -26979,7 +27135,7 @@
           <w:lang w:val="sv-SE"/>
         </w:rPr>
       </w:pPr>
-      <w:bookmarkStart w:id="32" w:name="_Toc208582336"/>
+      <w:bookmarkStart w:id="32" w:name="_Toc208909772"/>
       <w:r>
         <w:rPr>
           <w:lang w:val="sv-SE"/>
@@ -27008,7 +27164,7 @@
           <w:lang w:val="sv-SE"/>
         </w:rPr>
       </w:pPr>
-      <w:bookmarkStart w:id="33" w:name="_Toc208582346"/>
+      <w:bookmarkStart w:id="33" w:name="_Toc208909783"/>
       <w:r>
         <w:rPr>
           <w:rFonts w:ascii="Arial" w:hAnsi="Arial" w:cs="Arial"/>
@@ -31813,7 +31969,7 @@
           <w:lang w:val="sv-SE"/>
         </w:rPr>
       </w:pPr>
-      <w:bookmarkStart w:id="35" w:name="_Toc208582337"/>
+      <w:bookmarkStart w:id="35" w:name="_Toc208909773"/>
       <w:r>
         <w:rPr>
           <w:lang w:val="sv-SE"/>
@@ -31871,7 +32027,6 @@
           <w:szCs w:val="24"/>
         </w:rPr>
       </w:pPr>
-      <w:bookmarkStart w:id="36" w:name="_Toc208582347"/>
     </w:p>
     <w:p>
       <w:pPr>
@@ -31887,6 +32042,7 @@
           <w:lang w:val="en-US"/>
         </w:rPr>
       </w:pPr>
+      <w:bookmarkStart w:id="36" w:name="_Toc208909784"/>
       <w:r>
         <w:rPr>
           <w:rFonts w:ascii="Arial" w:hAnsi="Arial" w:cs="Arial"/>
@@ -33114,7 +33270,7 @@
       <w:pPr>
         <w:pStyle w:val="Style1"/>
       </w:pPr>
-      <w:bookmarkStart w:id="37" w:name="_Toc208582338"/>
+      <w:bookmarkStart w:id="37" w:name="_Toc208909774"/>
       <w:r>
         <w:t>BAB IV</w:t>
       </w:r>
@@ -33124,10 +33280,10 @@
       <w:r>
         <w:br/>
       </w:r>
+      <w:r>
+        <w:t>PELAKSANAAN AKTUALISASI</w:t>
+      </w:r>
       <w:bookmarkEnd w:id="37"/>
-      <w:r>
-        <w:t>PELAKSANAAN AKTUALISASI</w:t>
-      </w:r>
     </w:p>
     <w:p>
       <w:pPr>
@@ -33283,6 +33439,7 @@
       <w:pPr>
         <w:pStyle w:val="Style1"/>
       </w:pPr>
+      <w:bookmarkStart w:id="38" w:name="_Toc208909775"/>
       <w:r>
         <w:t>BAB V</w:t>
       </w:r>
@@ -33295,6 +33452,7 @@
       <w:r>
         <w:t>PENUTUP</w:t>
       </w:r>
+      <w:bookmarkEnd w:id="38"/>
     </w:p>
     <w:p>
       <w:pPr>
@@ -33654,14 +33812,14 @@
           <w:lang w:val="sv-SE"/>
         </w:rPr>
       </w:pPr>
-      <w:bookmarkStart w:id="38" w:name="_Toc208582339"/>
+      <w:bookmarkStart w:id="39" w:name="_Toc208909776"/>
       <w:r>
         <w:rPr>
           <w:lang w:val="sv-SE"/>
         </w:rPr>
         <w:t>DAFTAR PUSTAKA</w:t>
       </w:r>
-      <w:bookmarkEnd w:id="38"/>
+      <w:bookmarkEnd w:id="39"/>
     </w:p>
     <w:p>
       <w:pPr>
@@ -34142,7 +34300,7 @@
           <w:szCs w:val="24"/>
         </w:rPr>
       </w:pPr>
-      <w:hyperlink r:id="rId22" w:history="1">
+      <w:hyperlink r:id="rId23" w:history="1">
         <w:r>
           <w:rPr>
             <w:rStyle w:val="Hyperlink"/>
@@ -34206,7 +34364,7 @@
           <w:szCs w:val="24"/>
         </w:rPr>
       </w:pPr>
-      <w:hyperlink r:id="rId23" w:anchor="p=17" w:history="1">
+      <w:hyperlink r:id="rId24" w:anchor="p=17" w:history="1">
         <w:r>
           <w:rPr>
             <w:rStyle w:val="Hyperlink"/>
@@ -34420,14 +34578,14 @@
           <w:lang w:val="en-ID"/>
         </w:rPr>
       </w:pPr>
-      <w:bookmarkStart w:id="39" w:name="_Toc208582340"/>
+      <w:bookmarkStart w:id="40" w:name="_Toc208909777"/>
       <w:r>
         <w:rPr>
           <w:lang w:val="en-ID"/>
         </w:rPr>
         <w:t>LAMPIRAN</w:t>
       </w:r>
-      <w:bookmarkEnd w:id="39"/>
+      <w:bookmarkEnd w:id="40"/>
     </w:p>
     <w:p>
       <w:pPr>
@@ -34574,7 +34732,7 @@
                     </pic:cNvPicPr>
                   </pic:nvPicPr>
                   <pic:blipFill>
-                    <a:blip r:embed="rId24" cstate="print">
+                    <a:blip r:embed="rId25" cstate="print">
                       <a:extLst>
                         <a:ext uri="{28A0092B-C50C-407E-A947-70E740481C1C}">
                           <a14:useLocalDpi xmlns:a14="http://schemas.microsoft.com/office/drawing/2010/main" val="0"/>
@@ -34667,7 +34825,7 @@
                     </pic:cNvPicPr>
                   </pic:nvPicPr>
                   <pic:blipFill>
-                    <a:blip r:embed="rId25" cstate="print">
+                    <a:blip r:embed="rId26" cstate="print">
                       <a:extLst>
                         <a:ext uri="{28A0092B-C50C-407E-A947-70E740481C1C}">
                           <a14:useLocalDpi xmlns:a14="http://schemas.microsoft.com/office/drawing/2010/main" val="0"/>
@@ -36274,25 +36432,32 @@
 
 <file path=word/header2.xml><?xml version="1.0" encoding="utf-8"?>
 <w:hdr xmlns:wpc="http://schemas.microsoft.com/office/word/2010/wordprocessingCanvas" xmlns:cx="http://schemas.microsoft.com/office/drawing/2014/chartex" xmlns:cx1="http://schemas.microsoft.com/office/drawing/2015/9/8/chartex" xmlns:cx2="http://schemas.microsoft.com/office/drawing/2015/10/21/chartex" xmlns:cx3="http://schemas.microsoft.com/office/drawing/2016/5/9/chartex" xmlns:cx4="http://schemas.microsoft.com/office/drawing/2016/5/10/chartex" xmlns:cx5="http://schemas.microsoft.com/office/drawing/2016/5/11/chartex" xmlns:cx6="http://schemas.microsoft.com/office/drawing/2016/5/12/chartex" xmlns:cx7="http://schemas.microsoft.com/office/drawing/2016/5/13/chartex" xmlns:cx8="http://schemas.microsoft.com/office/drawing/2016/5/14/chartex" xmlns:mc="http://schemas.openxmlformats.org/markup-compatibility/2006" xmlns:aink="http://schemas.microsoft.com/office/drawing/2016/ink" xmlns:am3d="http://schemas.microsoft.com/office/drawing/2017/model3d" xmlns:o="urn:schemas-microsoft-com:office:office" xmlns:oel="http://schemas.microsoft.com/office/2019/extlst" xmlns:r="http://schemas.openxmlformats.org/officeDocument/2006/relationships" xmlns:m="http://schemas.openxmlformats.org/officeDocument/2006/math" xmlns:v="urn:schemas-microsoft-com:vml" xmlns:wp14="http://schemas.microsoft.com/office/word/2010/wordprocessingDrawing" xmlns:wp="http://schemas.openxmlformats.org/drawingml/2006/wordprocessingDrawing" xmlns:w10="urn:schemas-microsoft-com:office:word" xmlns:w="http://schemas.openxmlformats.org/wordprocessingml/2006/main" xmlns:w14="http://schemas.microsoft.com/office/word/2010/wordml" xmlns:w15="http://schemas.microsoft.com/office/word/2012/wordml" xmlns:w16cex="http://schemas.microsoft.com/office/word/2018/wordml/cex" xmlns:w16cid="http://schemas.microsoft.com/office/word/2016/wordml/cid" xmlns:w16="http://schemas.microsoft.com/office/word/2018/wordml" xmlns:w16du="http://schemas.microsoft.com/office/word/2023/wordml/word16du" xmlns:w16sdtdh="http://schemas.microsoft.com/office/word/2020/wordml/sdtdatahash" xmlns:w16sdtfl="http://schemas.microsoft.com/office/word/2024/wordml/sdtformatlock" xmlns:w16se="http://schemas.microsoft.com/office/word/2015/wordml/symex" xmlns:wpg="http://schemas.microsoft.com/office/word/2010/wordprocessingGroup" xmlns:wpi="http://schemas.microsoft.com/office/word/2010/wordprocessingInk" xmlns:wne="http://schemas.microsoft.com/office/word/2006/wordml" xmlns:wps="http://schemas.microsoft.com/office/word/2010/wordprocessingShape" mc:Ignorable="w14 w15 w16se w16cid w16 w16cex w16sdtdh w16sdtfl w16du wp14">
-  <w:sdt>
-    <w:sdtPr>
-      <w:id w:val="-753202920"/>
-      <w:docPartObj>
-        <w:docPartGallery w:val="Page Numbers (Top of Page)"/>
-        <w:docPartUnique/>
-      </w:docPartObj>
-    </w:sdtPr>
-    <w:sdtEndPr>
-      <w:rPr>
-        <w:noProof/>
-      </w:rPr>
-    </w:sdtEndPr>
-    <w:sdtContent>
-      <w:p>
-        <w:pPr>
-          <w:pStyle w:val="Header"/>
-          <w:jc w:val="center"/>
-        </w:pPr>
+  <w:p>
+    <w:pPr>
+      <w:pStyle w:val="Header"/>
+      <w:tabs>
+        <w:tab w:val="clear" w:pos="4513"/>
+        <w:tab w:val="center" w:pos="3968"/>
+        <w:tab w:val="left" w:pos="4500"/>
+      </w:tabs>
+    </w:pPr>
+    <w:r>
+      <w:tab/>
+    </w:r>
+    <w:sdt>
+      <w:sdtPr>
+        <w:id w:val="-753202920"/>
+        <w:docPartObj>
+          <w:docPartGallery w:val="Page Numbers (Top of Page)"/>
+          <w:docPartUnique/>
+        </w:docPartObj>
+      </w:sdtPr>
+      <w:sdtEndPr>
+        <w:rPr>
+          <w:noProof/>
+        </w:rPr>
+      </w:sdtEndPr>
+      <w:sdtContent>
         <w:r>
           <w:fldChar w:fldCharType="begin"/>
         </w:r>
@@ -36314,12 +36479,78 @@
           </w:rPr>
           <w:fldChar w:fldCharType="end"/>
         </w:r>
-      </w:p>
-    </w:sdtContent>
-  </w:sdt>
+      </w:sdtContent>
+    </w:sdt>
+    <w:r>
+      <w:rPr>
+        <w:noProof/>
+      </w:rPr>
+      <w:tab/>
+    </w:r>
+  </w:p>
   <w:p>
     <w:pPr>
       <w:pStyle w:val="Header"/>
+    </w:pPr>
+  </w:p>
+</w:hdr>
+</file>
+
+<file path=word/header3.xml><?xml version="1.0" encoding="utf-8"?>
+<w:hdr xmlns:wpc="http://schemas.microsoft.com/office/word/2010/wordprocessingCanvas" xmlns:cx="http://schemas.microsoft.com/office/drawing/2014/chartex" xmlns:cx1="http://schemas.microsoft.com/office/drawing/2015/9/8/chartex" xmlns:cx2="http://schemas.microsoft.com/office/drawing/2015/10/21/chartex" xmlns:cx3="http://schemas.microsoft.com/office/drawing/2016/5/9/chartex" xmlns:cx4="http://schemas.microsoft.com/office/drawing/2016/5/10/chartex" xmlns:cx5="http://schemas.microsoft.com/office/drawing/2016/5/11/chartex" xmlns:cx6="http://schemas.microsoft.com/office/drawing/2016/5/12/chartex" xmlns:cx7="http://schemas.microsoft.com/office/drawing/2016/5/13/chartex" xmlns:cx8="http://schemas.microsoft.com/office/drawing/2016/5/14/chartex" xmlns:mc="http://schemas.openxmlformats.org/markup-compatibility/2006" xmlns:aink="http://schemas.microsoft.com/office/drawing/2016/ink" xmlns:am3d="http://schemas.microsoft.com/office/drawing/2017/model3d" xmlns:o="urn:schemas-microsoft-com:office:office" xmlns:oel="http://schemas.microsoft.com/office/2019/extlst" xmlns:r="http://schemas.openxmlformats.org/officeDocument/2006/relationships" xmlns:m="http://schemas.openxmlformats.org/officeDocument/2006/math" xmlns:v="urn:schemas-microsoft-com:vml" xmlns:wp14="http://schemas.microsoft.com/office/word/2010/wordprocessingDrawing" xmlns:wp="http://schemas.openxmlformats.org/drawingml/2006/wordprocessingDrawing" xmlns:w10="urn:schemas-microsoft-com:office:word" xmlns:w="http://schemas.openxmlformats.org/wordprocessingml/2006/main" xmlns:w14="http://schemas.microsoft.com/office/word/2010/wordml" xmlns:w15="http://schemas.microsoft.com/office/word/2012/wordml" xmlns:w16cex="http://schemas.microsoft.com/office/word/2018/wordml/cex" xmlns:w16cid="http://schemas.microsoft.com/office/word/2016/wordml/cid" xmlns:w16="http://schemas.microsoft.com/office/word/2018/wordml" xmlns:w16du="http://schemas.microsoft.com/office/word/2023/wordml/word16du" xmlns:w16sdtdh="http://schemas.microsoft.com/office/word/2020/wordml/sdtdatahash" xmlns:w16sdtfl="http://schemas.microsoft.com/office/word/2024/wordml/sdtformatlock" xmlns:w16se="http://schemas.microsoft.com/office/word/2015/wordml/symex" xmlns:wpg="http://schemas.microsoft.com/office/word/2010/wordprocessingGroup" xmlns:wpi="http://schemas.microsoft.com/office/word/2010/wordprocessingInk" xmlns:wne="http://schemas.microsoft.com/office/word/2006/wordml" xmlns:wps="http://schemas.microsoft.com/office/word/2010/wordprocessingShape" mc:Ignorable="w14 w15 w16se w16cid w16 w16cex w16sdtdh w16sdtfl w16du wp14">
+  <w:p>
+    <w:pPr>
+      <w:pStyle w:val="Header"/>
+      <w:tabs>
+        <w:tab w:val="clear" w:pos="4513"/>
+        <w:tab w:val="left" w:pos="3760"/>
+        <w:tab w:val="center" w:pos="3968"/>
+        <w:tab w:val="left" w:pos="4500"/>
+      </w:tabs>
+      <w:jc w:val="center"/>
+    </w:pPr>
+    <w:sdt>
+      <w:sdtPr>
+        <w:id w:val="2014177042"/>
+        <w:docPartObj>
+          <w:docPartGallery w:val="Page Numbers (Top of Page)"/>
+          <w:docPartUnique/>
+        </w:docPartObj>
+      </w:sdtPr>
+      <w:sdtEndPr>
+        <w:rPr>
+          <w:noProof/>
+        </w:rPr>
+      </w:sdtEndPr>
+      <w:sdtContent>
+        <w:r>
+          <w:fldChar w:fldCharType="begin"/>
+        </w:r>
+        <w:r>
+          <w:instrText xml:space="preserve"> PAGE   \* MERGEFORMAT </w:instrText>
+        </w:r>
+        <w:r>
+          <w:fldChar w:fldCharType="separate"/>
+        </w:r>
+        <w:r>
+          <w:rPr>
+            <w:noProof/>
+          </w:rPr>
+          <w:t>2</w:t>
+        </w:r>
+        <w:r>
+          <w:rPr>
+            <w:noProof/>
+          </w:rPr>
+          <w:fldChar w:fldCharType="end"/>
+        </w:r>
+      </w:sdtContent>
+    </w:sdt>
+  </w:p>
+  <w:p>
+    <w:pPr>
+      <w:pStyle w:val="Header"/>
+      <w:jc w:val="center"/>
     </w:pPr>
   </w:p>
 </w:hdr>

</xml_diff>

<commit_message>
finish hide nomor halaman bab
</commit_message>
<xml_diff>
--- a/aktualisasi/bab iii margin - Copy.docx
+++ b/aktualisasi/bab iii margin - Copy.docx
@@ -3445,7 +3445,6 @@
         <w:t xml:space="preserve"> </w:t>
       </w:r>
       <w:proofErr w:type="spellStart"/>
-      <w:proofErr w:type="gramStart"/>
       <w:r>
         <w:rPr>
           <w:rFonts w:ascii="Arial" w:eastAsia="Calibri" w:hAnsi="Arial" w:cs="Arial"/>
@@ -3474,7 +3473,6 @@
         <w:t>s</w:t>
       </w:r>
       <w:proofErr w:type="spellEnd"/>
-      <w:proofErr w:type="gramEnd"/>
       <w:r>
         <w:rPr>
           <w:rFonts w:ascii="Arial" w:eastAsia="Calibri" w:hAnsi="Arial" w:cs="Arial"/>
@@ -3494,7 +3492,6 @@
         <w:t xml:space="preserve"> </w:t>
       </w:r>
       <w:proofErr w:type="spellStart"/>
-      <w:proofErr w:type="gramStart"/>
       <w:r>
         <w:rPr>
           <w:rFonts w:ascii="Arial" w:eastAsia="Calibri" w:hAnsi="Arial" w:cs="Arial"/>
@@ -3523,7 +3520,6 @@
         <w:t>u</w:t>
       </w:r>
       <w:proofErr w:type="spellEnd"/>
-      <w:proofErr w:type="gramEnd"/>
       <w:r>
         <w:rPr>
           <w:rFonts w:ascii="Arial" w:eastAsia="Calibri" w:hAnsi="Arial" w:cs="Arial"/>
@@ -3750,25 +3746,7 @@
           <w:sz w:val="24"/>
           <w:szCs w:val="24"/>
         </w:rPr>
-        <w:t xml:space="preserve">Letkol Adm Ismid Priatnadi Laga Lesmana, S.E., </w:t>
-      </w:r>
-      <w:proofErr w:type="gramStart"/>
-      <w:r>
-        <w:rPr>
-          <w:rFonts w:ascii="Arial" w:eastAsia="Calibri" w:hAnsi="Arial" w:cs="Arial"/>
-          <w:sz w:val="24"/>
-          <w:szCs w:val="24"/>
-        </w:rPr>
-        <w:t>M.Han</w:t>
-      </w:r>
-      <w:proofErr w:type="gramEnd"/>
-      <w:r>
-        <w:rPr>
-          <w:rFonts w:ascii="Arial" w:eastAsia="Calibri" w:hAnsi="Arial" w:cs="Arial"/>
-          <w:sz w:val="24"/>
-          <w:szCs w:val="24"/>
-        </w:rPr>
-        <w:t>.</w:t>
+        <w:t>Letkol Adm Ismid Priatnadi Laga Lesmana, S.E., M.Han.</w:t>
       </w:r>
     </w:p>
     <w:p>
@@ -5272,9 +5250,8 @@
           <w:szCs w:val="24"/>
           <w:lang w:val="fr-FR"/>
         </w:rPr>
-        <w:t>A.</w:t>
-      </w:r>
-      <w:proofErr w:type="gramStart"/>
+        <w:t>A.Md.</w:t>
+      </w:r>
       <w:r>
         <w:rPr>
           <w:rFonts w:ascii="Arial" w:eastAsia="Calibri" w:hAnsi="Arial" w:cs="Arial"/>
@@ -5282,19 +5259,9 @@
           <w:szCs w:val="24"/>
           <w:lang w:val="fr-FR"/>
         </w:rPr>
-        <w:t>Md.</w:t>
-      </w:r>
-      <w:r>
-        <w:rPr>
-          <w:rFonts w:ascii="Arial" w:eastAsia="Calibri" w:hAnsi="Arial" w:cs="Arial"/>
-          <w:sz w:val="24"/>
-          <w:szCs w:val="24"/>
-          <w:lang w:val="fr-FR"/>
-        </w:rPr>
         <w:t>Kom</w:t>
       </w:r>
       <w:proofErr w:type="spellEnd"/>
-      <w:proofErr w:type="gramEnd"/>
       <w:r>
         <w:rPr>
           <w:rFonts w:ascii="Arial" w:eastAsia="Calibri" w:hAnsi="Arial" w:cs="Arial"/>
@@ -9931,7 +9898,6 @@
         <w:t xml:space="preserve"> </w:t>
       </w:r>
       <w:proofErr w:type="spellStart"/>
-      <w:proofErr w:type="gramStart"/>
       <w:r>
         <w:rPr>
           <w:rFonts w:ascii="Arial" w:hAnsi="Arial" w:cs="Arial"/>
@@ -9971,7 +9937,6 @@
         <w:t>Optimalisasi</w:t>
       </w:r>
       <w:proofErr w:type="spellEnd"/>
-      <w:proofErr w:type="gramEnd"/>
       <w:r>
         <w:rPr>
           <w:rFonts w:ascii="Arial" w:hAnsi="Arial" w:cs="Arial"/>
@@ -10169,7 +10134,6 @@
         <w:t xml:space="preserve"> </w:t>
       </w:r>
       <w:proofErr w:type="spellStart"/>
-      <w:proofErr w:type="gramStart"/>
       <w:r>
         <w:rPr>
           <w:rFonts w:ascii="Arial" w:hAnsi="Arial" w:cs="Arial"/>
@@ -10209,7 +10173,6 @@
         <w:t>Optimalisasi</w:t>
       </w:r>
       <w:proofErr w:type="spellEnd"/>
-      <w:proofErr w:type="gramEnd"/>
       <w:r>
         <w:rPr>
           <w:rFonts w:ascii="Arial" w:hAnsi="Arial" w:cs="Arial"/>
@@ -10752,7 +10715,6 @@
         <w:t xml:space="preserve"> </w:t>
       </w:r>
       <w:proofErr w:type="spellStart"/>
-      <w:proofErr w:type="gramStart"/>
       <w:r>
         <w:rPr>
           <w:rFonts w:ascii="Arial" w:hAnsi="Arial" w:cs="Arial"/>
@@ -10792,7 +10754,6 @@
         <w:t>Optimalisasi</w:t>
       </w:r>
       <w:proofErr w:type="spellEnd"/>
-      <w:proofErr w:type="gramEnd"/>
       <w:r>
         <w:rPr>
           <w:rFonts w:ascii="Arial" w:hAnsi="Arial" w:cs="Arial"/>
@@ -29554,7 +29515,25 @@
                 <w:szCs w:val="20"/>
                 <w:lang w:val="sv-SE"/>
               </w:rPr>
-              <w:t>Menanyakan perihal alur proses pengerjaan dokumen disposisi kepada perosnel terkait</w:t>
+              <w:t>Menanyakan perihal alur proses pengerjaan dokumen disposisi kepada pers</w:t>
+            </w:r>
+            <w:r>
+              <w:rPr>
+                <w:rFonts w:ascii="Arial" w:hAnsi="Arial" w:cs="Arial"/>
+                <w:sz w:val="20"/>
+                <w:szCs w:val="20"/>
+                <w:lang w:val="sv-SE"/>
+              </w:rPr>
+              <w:t>o</w:t>
+            </w:r>
+            <w:r>
+              <w:rPr>
+                <w:rFonts w:ascii="Arial" w:hAnsi="Arial" w:cs="Arial"/>
+                <w:sz w:val="20"/>
+                <w:szCs w:val="20"/>
+                <w:lang w:val="sv-SE"/>
+              </w:rPr>
+              <w:t>nel terkait</w:t>
             </w:r>
           </w:p>
           <w:p>
@@ -33319,6 +33298,7 @@
     <w:p>
       <w:pPr>
         <w:spacing w:after="0" w:line="360" w:lineRule="auto"/>
+        <w:ind w:firstLine="720"/>
         <w:jc w:val="both"/>
         <w:rPr>
           <w:rFonts w:ascii="Arial" w:hAnsi="Arial" w:cs="Arial"/>
@@ -33326,6 +33306,277 @@
           <w:szCs w:val="24"/>
         </w:rPr>
       </w:pPr>
+      <w:r>
+        <w:rPr>
+          <w:rFonts w:ascii="Arial" w:hAnsi="Arial" w:cs="Arial"/>
+          <w:sz w:val="24"/>
+          <w:szCs w:val="24"/>
+        </w:rPr>
+        <w:t>Sebagai upaya meningkatkan integritas, profesionalisme, dan kompetensi calon ASN, Peraturan Kepala LAN RI No. 581/K.1/PDP.07/2024 menetapkan pedoman baru untuk pelatihan dasar CPNS. Pedoman yang resmi berlaku serta mencabut aturan sebelumnya mulai 1 Januari 2025 ini dirancang dengan sistem </w:t>
+      </w:r>
+      <w:r>
+        <w:rPr>
+          <w:rFonts w:ascii="Arial" w:hAnsi="Arial" w:cs="Arial"/>
+          <w:i/>
+          <w:iCs/>
+          <w:sz w:val="24"/>
+          <w:szCs w:val="24"/>
+        </w:rPr>
+        <w:t>blended learning</w:t>
+      </w:r>
+      <w:r>
+        <w:rPr>
+          <w:rFonts w:ascii="Arial" w:hAnsi="Arial" w:cs="Arial"/>
+          <w:sz w:val="24"/>
+          <w:szCs w:val="24"/>
+        </w:rPr>
+        <w:t> yang mengintegrasikan pembelajaran klasikal dan daring. Materinya difokuskan pada pembentukan karakter CPNS sebagai aparatur yang profesional, bersih, dan berorientasi pelayanan.</w:t>
+      </w:r>
+      <w:r>
+        <w:rPr>
+          <w:rFonts w:ascii="Arial" w:hAnsi="Arial" w:cs="Arial"/>
+          <w:sz w:val="24"/>
+          <w:szCs w:val="24"/>
+        </w:rPr>
+        <w:t xml:space="preserve"> </w:t>
+      </w:r>
+      <w:r>
+        <w:rPr>
+          <w:rFonts w:ascii="Arial" w:hAnsi="Arial" w:cs="Arial"/>
+          <w:sz w:val="24"/>
+          <w:szCs w:val="24"/>
+        </w:rPr>
+        <w:t xml:space="preserve">Kegiatan Habituasi penulis laksanakan </w:t>
+      </w:r>
+      <w:r>
+        <w:rPr>
+          <w:rFonts w:ascii="Arial" w:hAnsi="Arial" w:cs="Arial"/>
+          <w:sz w:val="24"/>
+          <w:szCs w:val="24"/>
+        </w:rPr>
+        <w:t xml:space="preserve">selama 29 hari terhitungal </w:t>
+      </w:r>
+      <w:r>
+        <w:rPr>
+          <w:rFonts w:ascii="Arial" w:hAnsi="Arial" w:cs="Arial"/>
+          <w:sz w:val="24"/>
+          <w:szCs w:val="24"/>
+        </w:rPr>
+        <w:t xml:space="preserve">mulai tanggal 15 September 2025 sampai dengan tanggal 14 Oktober 2025 di </w:t>
+      </w:r>
+      <w:r>
+        <w:rPr>
+          <w:rFonts w:ascii="Arial" w:hAnsi="Arial" w:cs="Arial"/>
+          <w:sz w:val="24"/>
+          <w:szCs w:val="24"/>
+        </w:rPr>
+        <w:t>Subdisminbata Disminpersau</w:t>
+      </w:r>
+      <w:r>
+        <w:rPr>
+          <w:rFonts w:ascii="Arial" w:hAnsi="Arial" w:cs="Arial"/>
+          <w:sz w:val="24"/>
+          <w:szCs w:val="24"/>
+        </w:rPr>
+        <w:t>.</w:t>
+      </w:r>
+    </w:p>
+    <w:p>
+      <w:pPr>
+        <w:spacing w:after="0" w:line="360" w:lineRule="auto"/>
+        <w:ind w:firstLine="720"/>
+        <w:jc w:val="both"/>
+        <w:rPr>
+          <w:rFonts w:ascii="Arial" w:hAnsi="Arial" w:cs="Arial"/>
+          <w:sz w:val="24"/>
+          <w:szCs w:val="24"/>
+        </w:rPr>
+      </w:pPr>
+      <w:r>
+        <w:rPr>
+          <w:rFonts w:ascii="Arial" w:hAnsi="Arial" w:cs="Arial"/>
+          <w:sz w:val="24"/>
+          <w:szCs w:val="24"/>
+        </w:rPr>
+        <w:t>Isu yang diangkat dalam kegiatan aktualisasi ini yaitu “</w:t>
+      </w:r>
+      <w:r>
+        <w:rPr>
+          <w:rFonts w:ascii="Arial" w:hAnsi="Arial" w:cs="Arial"/>
+        </w:rPr>
+        <w:t xml:space="preserve">Belum </w:t>
+      </w:r>
+      <w:r>
+        <w:rPr>
+          <w:rFonts w:ascii="Arial" w:hAnsi="Arial" w:cs="Arial"/>
+        </w:rPr>
+        <w:t>A</w:t>
+      </w:r>
+      <w:r>
+        <w:rPr>
+          <w:rFonts w:ascii="Arial" w:hAnsi="Arial" w:cs="Arial"/>
+        </w:rPr>
+        <w:t>da Arsip Digital dari Dokumen Disposisi di Subdisminbata</w:t>
+      </w:r>
+      <w:r>
+        <w:rPr>
+          <w:rFonts w:ascii="Arial" w:hAnsi="Arial" w:cs="Arial"/>
+          <w:sz w:val="24"/>
+          <w:szCs w:val="24"/>
+        </w:rPr>
+        <w:t>”</w:t>
+      </w:r>
+      <w:r>
+        <w:rPr>
+          <w:rFonts w:ascii="Arial" w:hAnsi="Arial" w:cs="Arial"/>
+          <w:sz w:val="24"/>
+          <w:szCs w:val="24"/>
+        </w:rPr>
+        <w:t>, sehingga gagasan pemecahan isu yang diambil adalah ”Optimalisasi Arsip Dokumen Disposisi di Subdisminbata Disminpersau”. Adapun kegiatan dan capaian pelaksanaannya yang dilakukan selama pelaksanaan kegaiatn aktulisasi dalam menerapkan gagasan pemecahan isu tersebut adalah:</w:t>
+      </w:r>
+    </w:p>
+    <w:p>
+      <w:pPr>
+        <w:spacing w:after="0" w:line="360" w:lineRule="auto"/>
+        <w:jc w:val="both"/>
+        <w:rPr>
+          <w:rFonts w:ascii="Arial" w:hAnsi="Arial" w:cs="Arial"/>
+          <w:sz w:val="24"/>
+          <w:szCs w:val="24"/>
+        </w:rPr>
+      </w:pPr>
+      <w:r>
+        <w:rPr>
+          <w:rFonts w:ascii="Arial" w:hAnsi="Arial" w:cs="Arial"/>
+          <w:sz w:val="24"/>
+          <w:szCs w:val="24"/>
+        </w:rPr>
+        <w:t xml:space="preserve">1. </w:t>
+      </w:r>
+      <w:r>
+        <w:rPr>
+          <w:rFonts w:ascii="Arial" w:hAnsi="Arial" w:cs="Arial"/>
+          <w:sz w:val="24"/>
+          <w:szCs w:val="24"/>
+        </w:rPr>
+        <w:t>Melakukan konsultasi serta meminta arahan, bimbingan, masukan, dan saran dari mentor terkait kegiatan yang akan dilakukan</w:t>
+      </w:r>
+    </w:p>
+    <w:p>
+      <w:pPr>
+        <w:spacing w:after="0" w:line="360" w:lineRule="auto"/>
+        <w:jc w:val="both"/>
+        <w:rPr>
+          <w:rFonts w:ascii="Arial" w:hAnsi="Arial" w:cs="Arial"/>
+          <w:sz w:val="24"/>
+          <w:szCs w:val="24"/>
+        </w:rPr>
+      </w:pPr>
+      <w:r>
+        <w:rPr>
+          <w:rFonts w:ascii="Arial" w:hAnsi="Arial" w:cs="Arial"/>
+          <w:sz w:val="24"/>
+          <w:szCs w:val="24"/>
+        </w:rPr>
+        <w:t xml:space="preserve">2. </w:t>
+      </w:r>
+      <w:r>
+        <w:rPr>
+          <w:rFonts w:ascii="Arial" w:hAnsi="Arial" w:cs="Arial"/>
+          <w:sz w:val="24"/>
+          <w:szCs w:val="24"/>
+        </w:rPr>
+        <w:t>Melakukan pengamatan terhadap proses pengerjaan dokumen disposisi di Subdisminbata Disminpersau</w:t>
+      </w:r>
+    </w:p>
+    <w:p>
+      <w:pPr>
+        <w:spacing w:after="0" w:line="360" w:lineRule="auto"/>
+        <w:jc w:val="both"/>
+        <w:rPr>
+          <w:rFonts w:ascii="Arial" w:hAnsi="Arial" w:cs="Arial"/>
+          <w:sz w:val="24"/>
+          <w:szCs w:val="24"/>
+        </w:rPr>
+      </w:pPr>
+      <w:r>
+        <w:rPr>
+          <w:rFonts w:ascii="Arial" w:hAnsi="Arial" w:cs="Arial"/>
+          <w:sz w:val="24"/>
+          <w:szCs w:val="24"/>
+        </w:rPr>
+        <w:t xml:space="preserve">3. </w:t>
+      </w:r>
+      <w:r>
+        <w:rPr>
+          <w:rFonts w:ascii="Arial" w:hAnsi="Arial" w:cs="Arial"/>
+          <w:sz w:val="24"/>
+          <w:szCs w:val="24"/>
+        </w:rPr>
+        <w:t>Merancang alur digitalisasi dokumen disposisi yang siap diarsipkan di Subdisminbata Disminpersau</w:t>
+      </w:r>
+    </w:p>
+    <w:p>
+      <w:pPr>
+        <w:spacing w:after="0" w:line="360" w:lineRule="auto"/>
+        <w:jc w:val="both"/>
+        <w:rPr>
+          <w:rFonts w:ascii="Arial" w:hAnsi="Arial" w:cs="Arial"/>
+          <w:sz w:val="24"/>
+          <w:szCs w:val="24"/>
+        </w:rPr>
+      </w:pPr>
+      <w:r>
+        <w:rPr>
+          <w:rFonts w:ascii="Arial" w:hAnsi="Arial" w:cs="Arial"/>
+          <w:sz w:val="24"/>
+          <w:szCs w:val="24"/>
+        </w:rPr>
+        <w:t xml:space="preserve">4. </w:t>
+      </w:r>
+      <w:r>
+        <w:rPr>
+          <w:rFonts w:ascii="Arial" w:hAnsi="Arial" w:cs="Arial"/>
+          <w:sz w:val="24"/>
+          <w:szCs w:val="24"/>
+        </w:rPr>
+        <w:t>Melakukan simulasi kegiatan digitalisasi berdasarkan alur yang sudah dirancang</w:t>
+      </w:r>
+    </w:p>
+    <w:p>
+      <w:pPr>
+        <w:spacing w:after="0" w:line="360" w:lineRule="auto"/>
+        <w:jc w:val="both"/>
+        <w:rPr>
+          <w:rFonts w:ascii="Arial" w:hAnsi="Arial" w:cs="Arial"/>
+          <w:sz w:val="24"/>
+          <w:szCs w:val="24"/>
+        </w:rPr>
+      </w:pPr>
+      <w:r>
+        <w:rPr>
+          <w:rFonts w:ascii="Arial" w:hAnsi="Arial" w:cs="Arial"/>
+          <w:sz w:val="24"/>
+          <w:szCs w:val="24"/>
+        </w:rPr>
+        <w:t xml:space="preserve">5. </w:t>
+      </w:r>
+      <w:r>
+        <w:rPr>
+          <w:rFonts w:ascii="Arial" w:hAnsi="Arial" w:cs="Arial"/>
+          <w:sz w:val="24"/>
+          <w:szCs w:val="24"/>
+        </w:rPr>
+        <w:t>Melakukan evaluasi berdasarkan kegiatan simulasi</w:t>
+      </w:r>
+      <w:r>
+        <w:rPr>
+          <w:rFonts w:ascii="Arial" w:hAnsi="Arial" w:cs="Arial"/>
+          <w:sz w:val="24"/>
+          <w:szCs w:val="24"/>
+        </w:rPr>
+        <w:t xml:space="preserve"> </w:t>
+      </w:r>
     </w:p>
     <w:p>
       <w:pPr>
@@ -36299,6 +36550,327 @@
           <w:szCs w:val="24"/>
         </w:rPr>
       </w:pPr>
+    </w:p>
+    <w:p>
+      <w:pPr>
+        <w:rPr>
+          <w:rFonts w:ascii="Arial" w:hAnsi="Arial" w:cs="Arial"/>
+          <w:b/>
+          <w:bCs/>
+          <w:sz w:val="24"/>
+          <w:szCs w:val="24"/>
+        </w:rPr>
+      </w:pPr>
+    </w:p>
+    <w:p>
+      <w:pPr>
+        <w:spacing w:after="160" w:line="259" w:lineRule="auto"/>
+        <w:rPr>
+          <w:rFonts w:ascii="Arial" w:hAnsi="Arial" w:cs="Arial"/>
+          <w:b/>
+          <w:bCs/>
+          <w:sz w:val="24"/>
+          <w:szCs w:val="24"/>
+        </w:rPr>
+      </w:pPr>
+      <w:r>
+        <w:rPr>
+          <w:rFonts w:ascii="Arial" w:hAnsi="Arial" w:cs="Arial"/>
+          <w:b/>
+          <w:bCs/>
+          <w:sz w:val="24"/>
+          <w:szCs w:val="24"/>
+        </w:rPr>
+        <w:br w:type="page"/>
+      </w:r>
+    </w:p>
+    <w:p>
+      <w:pPr>
+        <w:rPr>
+          <w:rFonts w:ascii="Arial" w:hAnsi="Arial" w:cs="Arial"/>
+          <w:sz w:val="24"/>
+          <w:szCs w:val="24"/>
+        </w:rPr>
+      </w:pPr>
+      <w:r>
+        <w:rPr>
+          <w:rFonts w:ascii="Arial" w:hAnsi="Arial" w:cs="Arial"/>
+          <w:sz w:val="24"/>
+          <w:szCs w:val="24"/>
+        </w:rPr>
+        <w:t>1. Ada orang masuk ke ruangan</w:t>
+      </w:r>
+    </w:p>
+    <w:p>
+      <w:pPr>
+        <w:rPr>
+          <w:rFonts w:ascii="Arial" w:hAnsi="Arial" w:cs="Arial"/>
+          <w:sz w:val="24"/>
+          <w:szCs w:val="24"/>
+        </w:rPr>
+      </w:pPr>
+      <w:r>
+        <w:rPr>
+          <w:rFonts w:ascii="Arial" w:hAnsi="Arial" w:cs="Arial"/>
+          <w:sz w:val="24"/>
+          <w:szCs w:val="24"/>
+        </w:rPr>
+        <w:t>2. Penulis terima surat masuk</w:t>
+      </w:r>
+    </w:p>
+    <w:p>
+      <w:pPr>
+        <w:rPr>
+          <w:rFonts w:ascii="Arial" w:hAnsi="Arial" w:cs="Arial"/>
+          <w:sz w:val="24"/>
+          <w:szCs w:val="24"/>
+        </w:rPr>
+      </w:pPr>
+      <w:r>
+        <w:rPr>
+          <w:rFonts w:ascii="Arial" w:hAnsi="Arial" w:cs="Arial"/>
+          <w:sz w:val="24"/>
+          <w:szCs w:val="24"/>
+        </w:rPr>
+        <w:t>3. Penulis ttd di buku pengirim</w:t>
+      </w:r>
+    </w:p>
+    <w:p>
+      <w:pPr>
+        <w:rPr>
+          <w:rFonts w:ascii="Arial" w:hAnsi="Arial" w:cs="Arial"/>
+          <w:sz w:val="24"/>
+          <w:szCs w:val="24"/>
+        </w:rPr>
+      </w:pPr>
+      <w:r>
+        <w:rPr>
+          <w:rFonts w:ascii="Arial" w:hAnsi="Arial" w:cs="Arial"/>
+          <w:sz w:val="24"/>
+          <w:szCs w:val="24"/>
+        </w:rPr>
+        <w:t>4. Penulis nyatet surat di Excel</w:t>
+      </w:r>
+    </w:p>
+    <w:p>
+      <w:pPr>
+        <w:rPr>
+          <w:rFonts w:ascii="Arial" w:hAnsi="Arial" w:cs="Arial"/>
+          <w:sz w:val="24"/>
+          <w:szCs w:val="24"/>
+        </w:rPr>
+      </w:pPr>
+      <w:r>
+        <w:rPr>
+          <w:rFonts w:ascii="Arial" w:hAnsi="Arial" w:cs="Arial"/>
+          <w:sz w:val="24"/>
+          <w:szCs w:val="24"/>
+        </w:rPr>
+        <w:t>5. Penulis masukin surat ke map abu</w:t>
+      </w:r>
+    </w:p>
+    <w:p>
+      <w:pPr>
+        <w:rPr>
+          <w:rFonts w:ascii="Arial" w:hAnsi="Arial" w:cs="Arial"/>
+          <w:sz w:val="24"/>
+          <w:szCs w:val="24"/>
+        </w:rPr>
+      </w:pPr>
+      <w:r>
+        <w:rPr>
+          <w:rFonts w:ascii="Arial" w:hAnsi="Arial" w:cs="Arial"/>
+          <w:sz w:val="24"/>
+          <w:szCs w:val="24"/>
+        </w:rPr>
+        <w:t>6. Penulis ngasih map abu ke Kasubdis</w:t>
+      </w:r>
+    </w:p>
+    <w:p>
+      <w:pPr>
+        <w:rPr>
+          <w:rFonts w:ascii="Arial" w:hAnsi="Arial" w:cs="Arial"/>
+          <w:sz w:val="24"/>
+          <w:szCs w:val="24"/>
+        </w:rPr>
+      </w:pPr>
+      <w:r>
+        <w:rPr>
+          <w:rFonts w:ascii="Arial" w:hAnsi="Arial" w:cs="Arial"/>
+          <w:sz w:val="24"/>
+          <w:szCs w:val="24"/>
+        </w:rPr>
+        <w:t>7. Penulis ngambil map abu dari Kasubdis, kasih ke Kasi</w:t>
+      </w:r>
+    </w:p>
+    <w:p>
+      <w:pPr>
+        <w:rPr>
+          <w:rFonts w:ascii="Arial" w:hAnsi="Arial" w:cs="Arial"/>
+          <w:sz w:val="24"/>
+          <w:szCs w:val="24"/>
+        </w:rPr>
+      </w:pPr>
+      <w:r>
+        <w:rPr>
+          <w:rFonts w:ascii="Arial" w:hAnsi="Arial" w:cs="Arial"/>
+          <w:sz w:val="24"/>
+          <w:szCs w:val="24"/>
+        </w:rPr>
+        <w:t>8. Penulis ngambil map abu dari Kasi, kasih ke Pak Adam / Pak Herba</w:t>
+      </w:r>
+    </w:p>
+    <w:p>
+      <w:pPr>
+        <w:rPr>
+          <w:rFonts w:ascii="Arial" w:hAnsi="Arial" w:cs="Arial"/>
+          <w:sz w:val="24"/>
+          <w:szCs w:val="24"/>
+        </w:rPr>
+      </w:pPr>
+      <w:r>
+        <w:rPr>
+          <w:rFonts w:ascii="Arial" w:hAnsi="Arial" w:cs="Arial"/>
+          <w:sz w:val="24"/>
+          <w:szCs w:val="24"/>
+        </w:rPr>
+        <w:t xml:space="preserve">9. </w:t>
+      </w:r>
+      <w:r>
+        <w:rPr>
+          <w:rFonts w:ascii="Arial" w:hAnsi="Arial" w:cs="Arial"/>
+          <w:sz w:val="24"/>
+          <w:szCs w:val="24"/>
+        </w:rPr>
+        <w:t>Pak Adam/Pak Herba distribusi isi map abu ke personel</w:t>
+      </w:r>
+    </w:p>
+    <w:p>
+      <w:pPr>
+        <w:rPr>
+          <w:rFonts w:ascii="Arial" w:hAnsi="Arial" w:cs="Arial"/>
+          <w:sz w:val="24"/>
+          <w:szCs w:val="24"/>
+        </w:rPr>
+      </w:pPr>
+      <w:r>
+        <w:rPr>
+          <w:rFonts w:ascii="Arial" w:hAnsi="Arial" w:cs="Arial"/>
+          <w:sz w:val="24"/>
+          <w:szCs w:val="24"/>
+        </w:rPr>
+        <w:t>10. Personel ngerjain dokumen dispo</w:t>
+      </w:r>
+    </w:p>
+    <w:p>
+      <w:pPr>
+        <w:rPr>
+          <w:rFonts w:ascii="Arial" w:hAnsi="Arial" w:cs="Arial"/>
+          <w:sz w:val="24"/>
+          <w:szCs w:val="24"/>
+        </w:rPr>
+      </w:pPr>
+      <w:r>
+        <w:rPr>
+          <w:rFonts w:ascii="Arial" w:hAnsi="Arial" w:cs="Arial"/>
+          <w:sz w:val="24"/>
+          <w:szCs w:val="24"/>
+        </w:rPr>
+        <w:t>11. Personel ngasih dispo ke penulis</w:t>
+      </w:r>
+    </w:p>
+    <w:p>
+      <w:pPr>
+        <w:rPr>
+          <w:rFonts w:ascii="Arial" w:hAnsi="Arial" w:cs="Arial"/>
+          <w:sz w:val="24"/>
+          <w:szCs w:val="24"/>
+        </w:rPr>
+      </w:pPr>
+      <w:r>
+        <w:rPr>
+          <w:rFonts w:ascii="Arial" w:hAnsi="Arial" w:cs="Arial"/>
+          <w:sz w:val="24"/>
+          <w:szCs w:val="24"/>
+        </w:rPr>
+        <w:t>12. Penulis scan dispo</w:t>
+      </w:r>
+    </w:p>
+    <w:p>
+      <w:pPr>
+        <w:rPr>
+          <w:rFonts w:ascii="Arial" w:hAnsi="Arial" w:cs="Arial"/>
+          <w:sz w:val="24"/>
+          <w:szCs w:val="24"/>
+        </w:rPr>
+      </w:pPr>
+      <w:r>
+        <w:rPr>
+          <w:rFonts w:ascii="Arial" w:hAnsi="Arial" w:cs="Arial"/>
+          <w:sz w:val="24"/>
+          <w:szCs w:val="24"/>
+        </w:rPr>
+        <w:t>13. Penulis nomorin hasil scan dispo</w:t>
+      </w:r>
+      <w:r>
+        <w:rPr>
+          <w:rFonts w:ascii="Arial" w:hAnsi="Arial" w:cs="Arial"/>
+          <w:sz w:val="24"/>
+          <w:szCs w:val="24"/>
+        </w:rPr>
+        <w:t xml:space="preserve"> (rename file) (pisah per minggu)</w:t>
+      </w:r>
+    </w:p>
+    <w:p>
+      <w:pPr>
+        <w:rPr>
+          <w:rFonts w:ascii="Arial" w:hAnsi="Arial" w:cs="Arial"/>
+          <w:sz w:val="24"/>
+          <w:szCs w:val="24"/>
+        </w:rPr>
+      </w:pPr>
+      <w:r>
+        <w:rPr>
+          <w:rFonts w:ascii="Arial" w:hAnsi="Arial" w:cs="Arial"/>
+          <w:sz w:val="24"/>
+          <w:szCs w:val="24"/>
+        </w:rPr>
+        <w:t>14. Penulis nyatet hasil dispo di excel (hyperlink)</w:t>
+      </w:r>
+    </w:p>
+    <w:p>
+      <w:pPr>
+        <w:rPr>
+          <w:rFonts w:ascii="Arial" w:hAnsi="Arial" w:cs="Arial"/>
+          <w:sz w:val="24"/>
+          <w:szCs w:val="24"/>
+        </w:rPr>
+      </w:pPr>
+      <w:r>
+        <w:rPr>
+          <w:rFonts w:ascii="Arial" w:hAnsi="Arial" w:cs="Arial"/>
+          <w:sz w:val="24"/>
+          <w:szCs w:val="24"/>
+        </w:rPr>
+        <w:t>15. Penulis jelasin hasil scan bisa diakses lewat pc lain via LAN/WiFi</w:t>
+      </w:r>
+    </w:p>
+    <w:p>
+      <w:pPr>
+        <w:rPr>
+          <w:rFonts w:ascii="Arial" w:hAnsi="Arial" w:cs="Arial"/>
+          <w:sz w:val="24"/>
+          <w:szCs w:val="24"/>
+        </w:rPr>
+      </w:pPr>
+      <w:r>
+        <w:rPr>
+          <w:rFonts w:ascii="Arial" w:hAnsi="Arial" w:cs="Arial"/>
+          <w:sz w:val="24"/>
+          <w:szCs w:val="24"/>
+        </w:rPr>
+        <w:t>16. Penulis masukin dokumen dispo fisik ke arsip konvensional</w:t>
+      </w:r>
     </w:p>
     <w:sectPr>
       <w:pgSz w:w="11906" w:h="16838"/>

</xml_diff>